<commit_message>
Conclusion with the information system documentation production
</commit_message>
<xml_diff>
--- a/eArchive.docx
+++ b/eArchive.docx
@@ -64,7 +64,27 @@
           <w:sz w:val="48"/>
           <w:szCs w:val="48"/>
         </w:rPr>
-        <w:t>(eArchive)</w:t>
+        <w:t>(</w:t>
+      </w:r>
+      <w:proofErr w:type="gramStart"/>
+      <w:r>
+        <w:rPr>
+          <w:b/>
+          <w:bCs/>
+          <w:sz w:val="48"/>
+          <w:szCs w:val="48"/>
+        </w:rPr>
+        <w:t>eArchive</w:t>
+      </w:r>
+      <w:proofErr w:type="gramEnd"/>
+      <w:r>
+        <w:rPr>
+          <w:b/>
+          <w:bCs/>
+          <w:sz w:val="48"/>
+          <w:szCs w:val="48"/>
+        </w:rPr>
+        <w:t>)</w:t>
       </w:r>
     </w:p>
     <w:p>
@@ -261,38 +281,58 @@
         </w:rPr>
         <w:t xml:space="preserve"> </w:t>
       </w:r>
+      <w:proofErr w:type="spellStart"/>
       <w:r>
         <w:rPr>
           <w:sz w:val="24"/>
           <w:szCs w:val="18"/>
           <w:lang w:val="en-GB"/>
         </w:rPr>
-        <w:t>Uroš Preradović</w:t>
-      </w:r>
-    </w:p>
-    <w:p>
-      <w:pPr>
-        <w:pStyle w:val="NoSpacing"/>
-        <w:rPr>
-          <w:sz w:val="24"/>
-          <w:szCs w:val="18"/>
-        </w:rPr>
-      </w:pPr>
+        <w:t>Uroš</w:t>
+      </w:r>
+      <w:proofErr w:type="spellEnd"/>
       <w:r>
         <w:rPr>
           <w:sz w:val="24"/>
           <w:szCs w:val="18"/>
           <w:lang w:val="en-GB"/>
         </w:rPr>
-        <w:t>Dušan Radosavljević</w:t>
-      </w:r>
-    </w:p>
-    <w:p>
-      <w:pPr>
-        <w:pStyle w:val="NoSpacing"/>
+        <w:t xml:space="preserve"> </w:t>
+      </w:r>
+      <w:proofErr w:type="spellStart"/>
+      <w:r>
         <w:rPr>
           <w:sz w:val="24"/>
           <w:szCs w:val="18"/>
+          <w:lang w:val="en-GB"/>
+        </w:rPr>
+        <w:t>Preradović</w:t>
+      </w:r>
+      <w:proofErr w:type="spellEnd"/>
+    </w:p>
+    <w:p>
+      <w:pPr>
+        <w:pStyle w:val="NoSpacing"/>
+        <w:rPr>
+          <w:sz w:val="24"/>
+          <w:szCs w:val="18"/>
+        </w:rPr>
+      </w:pPr>
+      <w:r>
+        <w:rPr>
+          <w:sz w:val="24"/>
+          <w:szCs w:val="18"/>
+          <w:lang w:val="en-GB"/>
+        </w:rPr>
+        <w:t>Dušan Radosavljević</w:t>
+      </w:r>
+    </w:p>
+    <w:p>
+      <w:pPr>
+        <w:pStyle w:val="NoSpacing"/>
+        <w:rPr>
+          <w:sz w:val="24"/>
+          <w:szCs w:val="18"/>
         </w:rPr>
       </w:pPr>
     </w:p>
@@ -335,6 +375,7 @@
           <w:szCs w:val="18"/>
         </w:rPr>
       </w:pPr>
+      <w:proofErr w:type="spellStart"/>
       <w:r>
         <w:rPr>
           <w:sz w:val="24"/>
@@ -342,6 +383,7 @@
         </w:rPr>
         <w:t>Čačak</w:t>
       </w:r>
+      <w:proofErr w:type="spellEnd"/>
       <w:r>
         <w:rPr>
           <w:sz w:val="24"/>
@@ -394,6 +436,7 @@
               <w:bCs/>
             </w:rPr>
           </w:pPr>
+          <w:proofErr w:type="spellStart"/>
           <w:r>
             <w:rPr>
               <w:b/>
@@ -401,7 +444,10 @@
             </w:rPr>
             <w:t>Content</w:t>
           </w:r>
+          <w:proofErr w:type="spellEnd"/>
         </w:p>
+        <w:bookmarkStart w:id="0" w:name="_GoBack"/>
+        <w:bookmarkEnd w:id="0"/>
         <w:p>
           <w:pPr>
             <w:pStyle w:val="TOC1"/>
@@ -412,7 +458,7 @@
               <w:rFonts w:asciiTheme="minorHAnsi" w:eastAsiaTheme="minorEastAsia" w:hAnsiTheme="minorHAnsi"/>
               <w:noProof/>
               <w:sz w:val="22"/>
-              <w:lang w:eastAsia="sl-SI"/>
+              <w:lang w:val="en-GB" w:eastAsia="en-GB"/>
             </w:rPr>
           </w:pPr>
           <w:r>
@@ -424,13 +470,13 @@
           <w:r>
             <w:fldChar w:fldCharType="separate"/>
           </w:r>
-          <w:hyperlink w:anchor="_Toc53679724" w:history="1">
+          <w:hyperlink w:anchor="_Toc81910289" w:history="1">
             <w:r>
               <w:rPr>
                 <w:rStyle w:val="Hyperlink"/>
                 <w:noProof/>
               </w:rPr>
-              <w:t>1. INFORMTIONAL SYSTEM LIFE CYCLE</w:t>
+              <w:t>1. FEASIBILTY STUDY</w:t>
             </w:r>
             <w:r>
               <w:rPr>
@@ -451,7 +497,7 @@
                 <w:noProof/>
                 <w:webHidden/>
               </w:rPr>
-              <w:instrText xml:space="preserve"> PAGEREF _Toc53679724 \h </w:instrText>
+              <w:instrText xml:space="preserve"> PAGEREF _Toc81910289 \h </w:instrText>
             </w:r>
             <w:r>
               <w:rPr>
@@ -471,7 +517,7 @@
                 <w:noProof/>
                 <w:webHidden/>
               </w:rPr>
-              <w:t>4</w:t>
+              <w:t>5</w:t>
             </w:r>
             <w:r>
               <w:rPr>
@@ -492,16 +538,16 @@
               <w:rFonts w:asciiTheme="minorHAnsi" w:eastAsiaTheme="minorEastAsia" w:hAnsiTheme="minorHAnsi"/>
               <w:noProof/>
               <w:sz w:val="22"/>
-              <w:lang w:eastAsia="sl-SI"/>
+              <w:lang w:val="en-GB" w:eastAsia="en-GB"/>
             </w:rPr>
           </w:pPr>
-          <w:hyperlink w:anchor="_Toc53679725" w:history="1">
+          <w:hyperlink w:anchor="_Toc81910290" w:history="1">
             <w:r>
               <w:rPr>
                 <w:rStyle w:val="Hyperlink"/>
                 <w:noProof/>
               </w:rPr>
-              <w:t>1.1. Feasibility study</w:t>
+              <w:t>2. REQUEST AGGREGATION AND ANALYSIS</w:t>
             </w:r>
             <w:r>
               <w:rPr>
@@ -522,7 +568,7 @@
                 <w:noProof/>
                 <w:webHidden/>
               </w:rPr>
-              <w:instrText xml:space="preserve"> PAGEREF _Toc53679725 \h </w:instrText>
+              <w:instrText xml:space="preserve"> PAGEREF _Toc81910290 \h </w:instrText>
             </w:r>
             <w:r>
               <w:rPr>
@@ -542,7 +588,7 @@
                 <w:noProof/>
                 <w:webHidden/>
               </w:rPr>
-              <w:t>4</w:t>
+              <w:t>5</w:t>
             </w:r>
             <w:r>
               <w:rPr>
@@ -563,16 +609,16 @@
               <w:rFonts w:asciiTheme="minorHAnsi" w:eastAsiaTheme="minorEastAsia" w:hAnsiTheme="minorHAnsi"/>
               <w:noProof/>
               <w:sz w:val="22"/>
-              <w:lang w:eastAsia="sl-SI"/>
+              <w:lang w:val="en-GB" w:eastAsia="en-GB"/>
             </w:rPr>
           </w:pPr>
-          <w:hyperlink w:anchor="_Toc53679726" w:history="1">
+          <w:hyperlink w:anchor="_Toc81910291" w:history="1">
             <w:r>
               <w:rPr>
                 <w:rStyle w:val="Hyperlink"/>
                 <w:noProof/>
               </w:rPr>
-              <w:t>1.2. Request aggregation and analysis</w:t>
+              <w:t>2.1. Database modelling phases (data oriented approach)</w:t>
             </w:r>
             <w:r>
               <w:rPr>
@@ -593,7 +639,7 @@
                 <w:noProof/>
                 <w:webHidden/>
               </w:rPr>
-              <w:instrText xml:space="preserve"> PAGEREF _Toc53679726 \h </w:instrText>
+              <w:instrText xml:space="preserve"> PAGEREF _Toc81910291 \h </w:instrText>
             </w:r>
             <w:r>
               <w:rPr>
@@ -613,7 +659,7 @@
                 <w:noProof/>
                 <w:webHidden/>
               </w:rPr>
-              <w:t>4</w:t>
+              <w:t>5</w:t>
             </w:r>
             <w:r>
               <w:rPr>
@@ -635,23 +681,23 @@
               <w:rFonts w:asciiTheme="minorHAnsi" w:eastAsiaTheme="minorEastAsia" w:hAnsiTheme="minorHAnsi"/>
               <w:noProof/>
               <w:sz w:val="22"/>
-              <w:lang w:eastAsia="sl-SI"/>
+              <w:lang w:val="en-GB" w:eastAsia="en-GB"/>
             </w:rPr>
           </w:pPr>
-          <w:hyperlink w:anchor="_Toc53679727" w:history="1">
+          <w:hyperlink w:anchor="_Toc81910292" w:history="1">
             <w:r>
               <w:rPr>
                 <w:rStyle w:val="Hyperlink"/>
                 <w:noProof/>
               </w:rPr>
-              <w:t>1.2.1.</w:t>
+              <w:t>2.1.1</w:t>
             </w:r>
             <w:r>
               <w:rPr>
                 <w:rFonts w:asciiTheme="minorHAnsi" w:eastAsiaTheme="minorEastAsia" w:hAnsiTheme="minorHAnsi"/>
                 <w:noProof/>
                 <w:sz w:val="22"/>
-                <w:lang w:eastAsia="sl-SI"/>
+                <w:lang w:val="en-GB" w:eastAsia="en-GB"/>
               </w:rPr>
               <w:tab/>
             </w:r>
@@ -681,7 +727,7 @@
                 <w:noProof/>
                 <w:webHidden/>
               </w:rPr>
-              <w:instrText xml:space="preserve"> PAGEREF _Toc53679727 \h </w:instrText>
+              <w:instrText xml:space="preserve"> PAGEREF _Toc81910292 \h </w:instrText>
             </w:r>
             <w:r>
               <w:rPr>
@@ -701,7 +747,7 @@
                 <w:noProof/>
                 <w:webHidden/>
               </w:rPr>
-              <w:t>4</w:t>
+              <w:t>5</w:t>
             </w:r>
             <w:r>
               <w:rPr>
@@ -723,23 +769,23 @@
               <w:rFonts w:asciiTheme="minorHAnsi" w:eastAsiaTheme="minorEastAsia" w:hAnsiTheme="minorHAnsi"/>
               <w:noProof/>
               <w:sz w:val="22"/>
-              <w:lang w:eastAsia="sl-SI"/>
+              <w:lang w:val="en-GB" w:eastAsia="en-GB"/>
             </w:rPr>
           </w:pPr>
-          <w:hyperlink w:anchor="_Toc53679728" w:history="1">
+          <w:hyperlink w:anchor="_Toc81910293" w:history="1">
             <w:r>
               <w:rPr>
                 <w:rStyle w:val="Hyperlink"/>
                 <w:noProof/>
               </w:rPr>
-              <w:t>1.2.2.</w:t>
+              <w:t>2.1.2.</w:t>
             </w:r>
             <w:r>
               <w:rPr>
                 <w:rFonts w:asciiTheme="minorHAnsi" w:eastAsiaTheme="minorEastAsia" w:hAnsiTheme="minorHAnsi"/>
                 <w:noProof/>
                 <w:sz w:val="22"/>
-                <w:lang w:eastAsia="sl-SI"/>
+                <w:lang w:val="en-GB" w:eastAsia="en-GB"/>
               </w:rPr>
               <w:tab/>
             </w:r>
@@ -748,7 +794,7 @@
                 <w:rStyle w:val="Hyperlink"/>
                 <w:noProof/>
               </w:rPr>
-              <w:t>Strategy for modeling</w:t>
+              <w:t>Strategy for data modelling</w:t>
             </w:r>
             <w:r>
               <w:rPr>
@@ -769,7 +815,7 @@
                 <w:noProof/>
                 <w:webHidden/>
               </w:rPr>
-              <w:instrText xml:space="preserve"> PAGEREF _Toc53679728 \h </w:instrText>
+              <w:instrText xml:space="preserve"> PAGEREF _Toc81910293 \h </w:instrText>
             </w:r>
             <w:r>
               <w:rPr>
@@ -789,7 +835,183 @@
                 <w:noProof/>
                 <w:webHidden/>
               </w:rPr>
-              <w:t>4</w:t>
+              <w:t>6</w:t>
+            </w:r>
+            <w:r>
+              <w:rPr>
+                <w:noProof/>
+                <w:webHidden/>
+              </w:rPr>
+              <w:fldChar w:fldCharType="end"/>
+            </w:r>
+          </w:hyperlink>
+        </w:p>
+        <w:p>
+          <w:pPr>
+            <w:pStyle w:val="TOC1"/>
+            <w:tabs>
+              <w:tab w:val="left" w:pos="446"/>
+              <w:tab w:val="right" w:leader="dot" w:pos="9016"/>
+            </w:tabs>
+            <w:rPr>
+              <w:rFonts w:asciiTheme="minorHAnsi" w:eastAsiaTheme="minorEastAsia" w:hAnsiTheme="minorHAnsi"/>
+              <w:noProof/>
+              <w:sz w:val="22"/>
+              <w:lang w:val="en-GB" w:eastAsia="en-GB"/>
+            </w:rPr>
+          </w:pPr>
+          <w:hyperlink w:anchor="_Toc81910294" w:history="1">
+            <w:r>
+              <w:rPr>
+                <w:rStyle w:val="Hyperlink"/>
+                <w:noProof/>
+              </w:rPr>
+              <w:t>3.</w:t>
+            </w:r>
+            <w:r>
+              <w:rPr>
+                <w:rFonts w:asciiTheme="minorHAnsi" w:eastAsiaTheme="minorEastAsia" w:hAnsiTheme="minorHAnsi"/>
+                <w:noProof/>
+                <w:sz w:val="22"/>
+                <w:lang w:val="en-GB" w:eastAsia="en-GB"/>
+              </w:rPr>
+              <w:tab/>
+            </w:r>
+            <w:r>
+              <w:rPr>
+                <w:rStyle w:val="Hyperlink"/>
+                <w:noProof/>
+              </w:rPr>
+              <w:t>DATABASE AND APPLICATION MODELLING</w:t>
+            </w:r>
+            <w:r>
+              <w:rPr>
+                <w:noProof/>
+                <w:webHidden/>
+              </w:rPr>
+              <w:tab/>
+            </w:r>
+            <w:r>
+              <w:rPr>
+                <w:noProof/>
+                <w:webHidden/>
+              </w:rPr>
+              <w:fldChar w:fldCharType="begin"/>
+            </w:r>
+            <w:r>
+              <w:rPr>
+                <w:noProof/>
+                <w:webHidden/>
+              </w:rPr>
+              <w:instrText xml:space="preserve"> PAGEREF _Toc81910294 \h </w:instrText>
+            </w:r>
+            <w:r>
+              <w:rPr>
+                <w:noProof/>
+                <w:webHidden/>
+              </w:rPr>
+            </w:r>
+            <w:r>
+              <w:rPr>
+                <w:noProof/>
+                <w:webHidden/>
+              </w:rPr>
+              <w:fldChar w:fldCharType="separate"/>
+            </w:r>
+            <w:r>
+              <w:rPr>
+                <w:noProof/>
+                <w:webHidden/>
+              </w:rPr>
+              <w:t>6</w:t>
+            </w:r>
+            <w:r>
+              <w:rPr>
+                <w:noProof/>
+                <w:webHidden/>
+              </w:rPr>
+              <w:fldChar w:fldCharType="end"/>
+            </w:r>
+          </w:hyperlink>
+        </w:p>
+        <w:p>
+          <w:pPr>
+            <w:pStyle w:val="TOC1"/>
+            <w:tabs>
+              <w:tab w:val="left" w:pos="662"/>
+              <w:tab w:val="right" w:leader="dot" w:pos="9016"/>
+            </w:tabs>
+            <w:rPr>
+              <w:rFonts w:asciiTheme="minorHAnsi" w:eastAsiaTheme="minorEastAsia" w:hAnsiTheme="minorHAnsi"/>
+              <w:noProof/>
+              <w:sz w:val="22"/>
+              <w:lang w:val="en-GB" w:eastAsia="en-GB"/>
+            </w:rPr>
+          </w:pPr>
+          <w:hyperlink w:anchor="_Toc81910295" w:history="1">
+            <w:r>
+              <w:rPr>
+                <w:rStyle w:val="Hyperlink"/>
+                <w:noProof/>
+              </w:rPr>
+              <w:t>3.1.</w:t>
+            </w:r>
+            <w:r>
+              <w:rPr>
+                <w:rFonts w:asciiTheme="minorHAnsi" w:eastAsiaTheme="minorEastAsia" w:hAnsiTheme="minorHAnsi"/>
+                <w:noProof/>
+                <w:sz w:val="22"/>
+                <w:lang w:val="en-GB" w:eastAsia="en-GB"/>
+              </w:rPr>
+              <w:tab/>
+            </w:r>
+            <w:r>
+              <w:rPr>
+                <w:rStyle w:val="Hyperlink"/>
+                <w:noProof/>
+              </w:rPr>
+              <w:t>Modelling E-R diagram</w:t>
+            </w:r>
+            <w:r>
+              <w:rPr>
+                <w:noProof/>
+                <w:webHidden/>
+              </w:rPr>
+              <w:tab/>
+            </w:r>
+            <w:r>
+              <w:rPr>
+                <w:noProof/>
+                <w:webHidden/>
+              </w:rPr>
+              <w:fldChar w:fldCharType="begin"/>
+            </w:r>
+            <w:r>
+              <w:rPr>
+                <w:noProof/>
+                <w:webHidden/>
+              </w:rPr>
+              <w:instrText xml:space="preserve"> PAGEREF _Toc81910295 \h </w:instrText>
+            </w:r>
+            <w:r>
+              <w:rPr>
+                <w:noProof/>
+                <w:webHidden/>
+              </w:rPr>
+            </w:r>
+            <w:r>
+              <w:rPr>
+                <w:noProof/>
+                <w:webHidden/>
+              </w:rPr>
+              <w:fldChar w:fldCharType="separate"/>
+            </w:r>
+            <w:r>
+              <w:rPr>
+                <w:noProof/>
+                <w:webHidden/>
+              </w:rPr>
+              <w:t>6</w:t>
             </w:r>
             <w:r>
               <w:rPr>
@@ -810,16 +1032,16 @@
               <w:rFonts w:asciiTheme="minorHAnsi" w:eastAsiaTheme="minorEastAsia" w:hAnsiTheme="minorHAnsi"/>
               <w:noProof/>
               <w:sz w:val="22"/>
-              <w:lang w:eastAsia="sl-SI"/>
+              <w:lang w:val="en-GB" w:eastAsia="en-GB"/>
             </w:rPr>
           </w:pPr>
-          <w:hyperlink w:anchor="_Toc53679729" w:history="1">
+          <w:hyperlink w:anchor="_Toc81910296" w:history="1">
             <w:r>
               <w:rPr>
                 <w:rStyle w:val="Hyperlink"/>
                 <w:noProof/>
               </w:rPr>
-              <w:t>1.2.3. Modeling data conceptual(E-R) diagram</w:t>
+              <w:t>3.2. Modelling logical E-R diagram (E-R diagram reverse engineering)</w:t>
             </w:r>
             <w:r>
               <w:rPr>
@@ -840,7 +1062,7 @@
                 <w:noProof/>
                 <w:webHidden/>
               </w:rPr>
-              <w:instrText xml:space="preserve"> PAGEREF _Toc53679729 \h </w:instrText>
+              <w:instrText xml:space="preserve"> PAGEREF _Toc81910296 \h </w:instrText>
             </w:r>
             <w:r>
               <w:rPr>
@@ -860,7 +1082,7 @@
                 <w:noProof/>
                 <w:webHidden/>
               </w:rPr>
-              <w:t>4</w:t>
+              <w:t>11</w:t>
             </w:r>
             <w:r>
               <w:rPr>
@@ -881,16 +1103,16 @@
               <w:rFonts w:asciiTheme="minorHAnsi" w:eastAsiaTheme="minorEastAsia" w:hAnsiTheme="minorHAnsi"/>
               <w:noProof/>
               <w:sz w:val="22"/>
-              <w:lang w:eastAsia="sl-SI"/>
+              <w:lang w:val="en-GB" w:eastAsia="en-GB"/>
             </w:rPr>
           </w:pPr>
-          <w:hyperlink w:anchor="_Toc53679730" w:history="1">
+          <w:hyperlink w:anchor="_Toc81910297" w:history="1">
             <w:r>
               <w:rPr>
                 <w:rStyle w:val="Hyperlink"/>
                 <w:noProof/>
               </w:rPr>
-              <w:t>1.2.4. Modeling logical(E-R) diagram</w:t>
+              <w:t>3.3. Application modelling phases (functional oriented approach)</w:t>
             </w:r>
             <w:r>
               <w:rPr>
@@ -911,7 +1133,7 @@
                 <w:noProof/>
                 <w:webHidden/>
               </w:rPr>
-              <w:instrText xml:space="preserve"> PAGEREF _Toc53679730 \h </w:instrText>
+              <w:instrText xml:space="preserve"> PAGEREF _Toc81910297 \h </w:instrText>
             </w:r>
             <w:r>
               <w:rPr>
@@ -931,7 +1153,7 @@
                 <w:noProof/>
                 <w:webHidden/>
               </w:rPr>
-              <w:t>6</w:t>
+              <w:t>12</w:t>
             </w:r>
             <w:r>
               <w:rPr>
@@ -952,16 +1174,16 @@
               <w:rFonts w:asciiTheme="minorHAnsi" w:eastAsiaTheme="minorEastAsia" w:hAnsiTheme="minorHAnsi"/>
               <w:noProof/>
               <w:sz w:val="22"/>
-              <w:lang w:eastAsia="sl-SI"/>
+              <w:lang w:val="en-GB" w:eastAsia="en-GB"/>
             </w:rPr>
           </w:pPr>
-          <w:hyperlink w:anchor="_Toc53679731" w:history="1">
+          <w:hyperlink w:anchor="_Toc81910298" w:history="1">
             <w:r>
               <w:rPr>
                 <w:rStyle w:val="Hyperlink"/>
                 <w:noProof/>
               </w:rPr>
-              <w:t>1.2.5. Functional requests</w:t>
+              <w:t>3.3.1 Application requests</w:t>
             </w:r>
             <w:r>
               <w:rPr>
@@ -982,7 +1204,7 @@
                 <w:noProof/>
                 <w:webHidden/>
               </w:rPr>
-              <w:instrText xml:space="preserve"> PAGEREF _Toc53679731 \h </w:instrText>
+              <w:instrText xml:space="preserve"> PAGEREF _Toc81910298 \h </w:instrText>
             </w:r>
             <w:r>
               <w:rPr>
@@ -1002,7 +1224,7 @@
                 <w:noProof/>
                 <w:webHidden/>
               </w:rPr>
-              <w:t>6</w:t>
+              <w:t>12</w:t>
             </w:r>
             <w:r>
               <w:rPr>
@@ -1023,16 +1245,16 @@
               <w:rFonts w:asciiTheme="minorHAnsi" w:eastAsiaTheme="minorEastAsia" w:hAnsiTheme="minorHAnsi"/>
               <w:noProof/>
               <w:sz w:val="22"/>
-              <w:lang w:eastAsia="sl-SI"/>
+              <w:lang w:val="en-GB" w:eastAsia="en-GB"/>
             </w:rPr>
           </w:pPr>
-          <w:hyperlink w:anchor="_Toc53679732" w:history="1">
+          <w:hyperlink w:anchor="_Toc81910299" w:history="1">
             <w:r>
               <w:rPr>
                 <w:rStyle w:val="Hyperlink"/>
                 <w:noProof/>
               </w:rPr>
-              <w:t>1.2.6. Functional modeling</w:t>
+              <w:t>3.3.2. Functional analysis (DFD)</w:t>
             </w:r>
             <w:r>
               <w:rPr>
@@ -1053,7 +1275,7 @@
                 <w:noProof/>
                 <w:webHidden/>
               </w:rPr>
-              <w:instrText xml:space="preserve"> PAGEREF _Toc53679732 \h </w:instrText>
+              <w:instrText xml:space="preserve"> PAGEREF _Toc81910299 \h </w:instrText>
             </w:r>
             <w:r>
               <w:rPr>
@@ -1073,7 +1295,7 @@
                 <w:noProof/>
                 <w:webHidden/>
               </w:rPr>
-              <w:t>7</w:t>
+              <w:t>12</w:t>
             </w:r>
             <w:r>
               <w:rPr>
@@ -1094,16 +1316,16 @@
               <w:rFonts w:asciiTheme="minorHAnsi" w:eastAsiaTheme="minorEastAsia" w:hAnsiTheme="minorHAnsi"/>
               <w:noProof/>
               <w:sz w:val="22"/>
-              <w:lang w:eastAsia="sl-SI"/>
+              <w:lang w:val="en-GB" w:eastAsia="en-GB"/>
             </w:rPr>
           </w:pPr>
-          <w:hyperlink w:anchor="_Toc53679733" w:history="1">
+          <w:hyperlink w:anchor="_Toc81910300" w:history="1">
             <w:r>
               <w:rPr>
                 <w:rStyle w:val="Hyperlink"/>
                 <w:noProof/>
               </w:rPr>
-              <w:t>1.2.6.1 Modeling data flow diagram(DFD)</w:t>
+              <w:t>3.3.3. Application specification</w:t>
             </w:r>
             <w:r>
               <w:rPr>
@@ -1124,7 +1346,7 @@
                 <w:noProof/>
                 <w:webHidden/>
               </w:rPr>
-              <w:instrText xml:space="preserve"> PAGEREF _Toc53679733 \h </w:instrText>
+              <w:instrText xml:space="preserve"> PAGEREF _Toc81910300 \h </w:instrText>
             </w:r>
             <w:r>
               <w:rPr>
@@ -1144,7 +1366,7 @@
                 <w:noProof/>
                 <w:webHidden/>
               </w:rPr>
-              <w:t>7</w:t>
+              <w:t>13</w:t>
             </w:r>
             <w:r>
               <w:rPr>
@@ -1165,16 +1387,16 @@
               <w:rFonts w:asciiTheme="minorHAnsi" w:eastAsiaTheme="minorEastAsia" w:hAnsiTheme="minorHAnsi"/>
               <w:noProof/>
               <w:sz w:val="22"/>
-              <w:lang w:eastAsia="sl-SI"/>
+              <w:lang w:val="en-GB" w:eastAsia="en-GB"/>
             </w:rPr>
           </w:pPr>
-          <w:hyperlink w:anchor="_Toc53679734" w:history="1">
+          <w:hyperlink w:anchor="_Toc81910301" w:history="1">
             <w:r>
               <w:rPr>
                 <w:rStyle w:val="Hyperlink"/>
                 <w:noProof/>
               </w:rPr>
-              <w:t>1.2.6.2. Application modelling</w:t>
+              <w:t>4. PROTOTYPING</w:t>
             </w:r>
             <w:r>
               <w:rPr>
@@ -1195,7 +1417,7 @@
                 <w:noProof/>
                 <w:webHidden/>
               </w:rPr>
-              <w:instrText xml:space="preserve"> PAGEREF _Toc53679734 \h </w:instrText>
+              <w:instrText xml:space="preserve"> PAGEREF _Toc81910301 \h </w:instrText>
             </w:r>
             <w:r>
               <w:rPr>
@@ -1215,7 +1437,7 @@
                 <w:noProof/>
                 <w:webHidden/>
               </w:rPr>
-              <w:t>7</w:t>
+              <w:t>14</w:t>
             </w:r>
             <w:r>
               <w:rPr>
@@ -1236,16 +1458,16 @@
               <w:rFonts w:asciiTheme="minorHAnsi" w:eastAsiaTheme="minorEastAsia" w:hAnsiTheme="minorHAnsi"/>
               <w:noProof/>
               <w:sz w:val="22"/>
-              <w:lang w:eastAsia="sl-SI"/>
+              <w:lang w:val="en-GB" w:eastAsia="en-GB"/>
             </w:rPr>
           </w:pPr>
-          <w:hyperlink w:anchor="_Toc53679735" w:history="1">
+          <w:hyperlink w:anchor="_Toc81910302" w:history="1">
             <w:r>
               <w:rPr>
                 <w:rStyle w:val="Hyperlink"/>
                 <w:noProof/>
               </w:rPr>
-              <w:t>1.2.6.2.1. Application specification</w:t>
+              <w:t>5. VERIFICATION AND VALIDATION</w:t>
             </w:r>
             <w:r>
               <w:rPr>
@@ -1266,7 +1488,7 @@
                 <w:noProof/>
                 <w:webHidden/>
               </w:rPr>
-              <w:instrText xml:space="preserve"> PAGEREF _Toc53679735 \h </w:instrText>
+              <w:instrText xml:space="preserve"> PAGEREF _Toc81910302 \h </w:instrText>
             </w:r>
             <w:r>
               <w:rPr>
@@ -1286,7 +1508,78 @@
                 <w:noProof/>
                 <w:webHidden/>
               </w:rPr>
-              <w:t>7</w:t>
+              <w:t>14</w:t>
+            </w:r>
+            <w:r>
+              <w:rPr>
+                <w:noProof/>
+                <w:webHidden/>
+              </w:rPr>
+              <w:fldChar w:fldCharType="end"/>
+            </w:r>
+          </w:hyperlink>
+        </w:p>
+        <w:p>
+          <w:pPr>
+            <w:pStyle w:val="TOC1"/>
+            <w:tabs>
+              <w:tab w:val="right" w:leader="dot" w:pos="9016"/>
+            </w:tabs>
+            <w:rPr>
+              <w:rFonts w:asciiTheme="minorHAnsi" w:eastAsiaTheme="minorEastAsia" w:hAnsiTheme="minorHAnsi"/>
+              <w:noProof/>
+              <w:sz w:val="22"/>
+              <w:lang w:val="en-GB" w:eastAsia="en-GB"/>
+            </w:rPr>
+          </w:pPr>
+          <w:hyperlink w:anchor="_Toc81910303" w:history="1">
+            <w:r>
+              <w:rPr>
+                <w:rStyle w:val="Hyperlink"/>
+                <w:noProof/>
+              </w:rPr>
+              <w:t>6. PERFORMANCE</w:t>
+            </w:r>
+            <w:r>
+              <w:rPr>
+                <w:noProof/>
+                <w:webHidden/>
+              </w:rPr>
+              <w:tab/>
+            </w:r>
+            <w:r>
+              <w:rPr>
+                <w:noProof/>
+                <w:webHidden/>
+              </w:rPr>
+              <w:fldChar w:fldCharType="begin"/>
+            </w:r>
+            <w:r>
+              <w:rPr>
+                <w:noProof/>
+                <w:webHidden/>
+              </w:rPr>
+              <w:instrText xml:space="preserve"> PAGEREF _Toc81910303 \h </w:instrText>
+            </w:r>
+            <w:r>
+              <w:rPr>
+                <w:noProof/>
+                <w:webHidden/>
+              </w:rPr>
+            </w:r>
+            <w:r>
+              <w:rPr>
+                <w:noProof/>
+                <w:webHidden/>
+              </w:rPr>
+              <w:fldChar w:fldCharType="separate"/>
+            </w:r>
+            <w:r>
+              <w:rPr>
+                <w:noProof/>
+                <w:webHidden/>
+              </w:rPr>
+              <w:t>14</w:t>
             </w:r>
             <w:r>
               <w:rPr>
@@ -1434,10 +1727,10 @@
         <w:rPr>
           <w:rFonts w:eastAsiaTheme="minorEastAsia"/>
           <w:noProof/>
-          <w:lang w:eastAsia="sl-SI"/>
-        </w:rPr>
-      </w:pPr>
-      <w:hyperlink w:anchor="_Toc53679718" w:history="1">
+          <w:lang w:val="en-GB" w:eastAsia="en-GB"/>
+        </w:rPr>
+      </w:pPr>
+      <w:hyperlink w:anchor="_Toc81910075" w:history="1">
         <w:r>
           <w:rPr>
             <w:rStyle w:val="Hyperlink"/>
@@ -1445,7 +1738,7 @@
             <w:b/>
             <w:noProof/>
           </w:rPr>
-          <w:t>Slika 1 Starting schema</w:t>
+          <w:t>Picture 1 Starting schema</w:t>
         </w:r>
         <w:r>
           <w:rPr>
@@ -1466,223 +1759,7 @@
             <w:noProof/>
             <w:webHidden/>
           </w:rPr>
-          <w:instrText xml:space="preserve"> PAGEREF _Toc53679718 \h </w:instrText>
-        </w:r>
-        <w:r>
-          <w:rPr>
-            <w:noProof/>
-            <w:webHidden/>
-          </w:rPr>
-        </w:r>
-        <w:r>
-          <w:rPr>
-            <w:noProof/>
-            <w:webHidden/>
-          </w:rPr>
-          <w:fldChar w:fldCharType="separate"/>
-        </w:r>
-        <w:r>
-          <w:rPr>
-            <w:noProof/>
-            <w:webHidden/>
-          </w:rPr>
-          <w:t>4</w:t>
-        </w:r>
-        <w:r>
-          <w:rPr>
-            <w:noProof/>
-            <w:webHidden/>
-          </w:rPr>
-          <w:fldChar w:fldCharType="end"/>
-        </w:r>
-      </w:hyperlink>
-    </w:p>
-    <w:p>
-      <w:pPr>
-        <w:pStyle w:val="TableofFigures"/>
-        <w:tabs>
-          <w:tab w:val="right" w:pos="9016"/>
-        </w:tabs>
-        <w:rPr>
-          <w:rFonts w:eastAsiaTheme="minorEastAsia"/>
-          <w:noProof/>
-          <w:lang w:eastAsia="sl-SI"/>
-        </w:rPr>
-      </w:pPr>
-      <w:hyperlink w:anchor="_Toc53679719" w:history="1">
-        <w:r>
-          <w:rPr>
-            <w:rStyle w:val="Hyperlink"/>
-            <w:rFonts w:ascii="Times New Roman" w:hAnsi="Times New Roman" w:cs="Times New Roman"/>
-            <w:b/>
-            <w:noProof/>
-          </w:rPr>
-          <w:t>Slika 2 Second schema(Attribute aggregation - B4)</w:t>
-        </w:r>
-        <w:r>
-          <w:rPr>
-            <w:noProof/>
-            <w:webHidden/>
-          </w:rPr>
-          <w:tab/>
-        </w:r>
-        <w:r>
-          <w:rPr>
-            <w:noProof/>
-            <w:webHidden/>
-          </w:rPr>
-          <w:fldChar w:fldCharType="begin"/>
-        </w:r>
-        <w:r>
-          <w:rPr>
-            <w:noProof/>
-            <w:webHidden/>
-          </w:rPr>
-          <w:instrText xml:space="preserve"> PAGEREF _Toc53679719 \h </w:instrText>
-        </w:r>
-        <w:r>
-          <w:rPr>
-            <w:noProof/>
-            <w:webHidden/>
-          </w:rPr>
-        </w:r>
-        <w:r>
-          <w:rPr>
-            <w:noProof/>
-            <w:webHidden/>
-          </w:rPr>
-          <w:fldChar w:fldCharType="separate"/>
-        </w:r>
-        <w:r>
-          <w:rPr>
-            <w:noProof/>
-            <w:webHidden/>
-          </w:rPr>
-          <w:t>5</w:t>
-        </w:r>
-        <w:r>
-          <w:rPr>
-            <w:noProof/>
-            <w:webHidden/>
-          </w:rPr>
-          <w:fldChar w:fldCharType="end"/>
-        </w:r>
-      </w:hyperlink>
-    </w:p>
-    <w:p>
-      <w:pPr>
-        <w:pStyle w:val="TableofFigures"/>
-        <w:tabs>
-          <w:tab w:val="right" w:pos="9016"/>
-        </w:tabs>
-        <w:rPr>
-          <w:rFonts w:eastAsiaTheme="minorEastAsia"/>
-          <w:noProof/>
-          <w:lang w:eastAsia="sl-SI"/>
-        </w:rPr>
-      </w:pPr>
-      <w:hyperlink w:anchor="_Toc53679720" w:history="1">
-        <w:r>
-          <w:rPr>
-            <w:rStyle w:val="Hyperlink"/>
-            <w:rFonts w:ascii="Times New Roman" w:hAnsi="Times New Roman" w:cs="Times New Roman"/>
-            <w:b/>
-            <w:noProof/>
-          </w:rPr>
-          <w:t>Slika 3 Resulting schema(Relationship creation and cardinality determination)</w:t>
-        </w:r>
-        <w:r>
-          <w:rPr>
-            <w:noProof/>
-            <w:webHidden/>
-          </w:rPr>
-          <w:tab/>
-        </w:r>
-        <w:r>
-          <w:rPr>
-            <w:noProof/>
-            <w:webHidden/>
-          </w:rPr>
-          <w:fldChar w:fldCharType="begin"/>
-        </w:r>
-        <w:r>
-          <w:rPr>
-            <w:noProof/>
-            <w:webHidden/>
-          </w:rPr>
-          <w:instrText xml:space="preserve"> PAGEREF _Toc53679720 \h </w:instrText>
-        </w:r>
-        <w:r>
-          <w:rPr>
-            <w:noProof/>
-            <w:webHidden/>
-          </w:rPr>
-        </w:r>
-        <w:r>
-          <w:rPr>
-            <w:noProof/>
-            <w:webHidden/>
-          </w:rPr>
-          <w:fldChar w:fldCharType="separate"/>
-        </w:r>
-        <w:r>
-          <w:rPr>
-            <w:noProof/>
-            <w:webHidden/>
-          </w:rPr>
-          <w:t>5</w:t>
-        </w:r>
-        <w:r>
-          <w:rPr>
-            <w:noProof/>
-            <w:webHidden/>
-          </w:rPr>
-          <w:fldChar w:fldCharType="end"/>
-        </w:r>
-      </w:hyperlink>
-    </w:p>
-    <w:p>
-      <w:pPr>
-        <w:pStyle w:val="TableofFigures"/>
-        <w:tabs>
-          <w:tab w:val="right" w:pos="9016"/>
-        </w:tabs>
-        <w:rPr>
-          <w:rFonts w:eastAsiaTheme="minorEastAsia"/>
-          <w:noProof/>
-          <w:lang w:eastAsia="sl-SI"/>
-        </w:rPr>
-      </w:pPr>
-      <w:hyperlink w:anchor="_Toc53679721" w:history="1">
-        <w:r>
-          <w:rPr>
-            <w:rStyle w:val="Hyperlink"/>
-            <w:rFonts w:ascii="Times New Roman" w:hAnsi="Times New Roman" w:cs="Times New Roman"/>
-            <w:b/>
-            <w:noProof/>
-          </w:rPr>
-          <w:t>Slika 4 Entitetno relacijski diagram</w:t>
-        </w:r>
-        <w:r>
-          <w:rPr>
-            <w:noProof/>
-            <w:webHidden/>
-          </w:rPr>
-          <w:tab/>
-        </w:r>
-        <w:r>
-          <w:rPr>
-            <w:noProof/>
-            <w:webHidden/>
-          </w:rPr>
-          <w:fldChar w:fldCharType="begin"/>
-        </w:r>
-        <w:r>
-          <w:rPr>
-            <w:noProof/>
-            <w:webHidden/>
-          </w:rPr>
-          <w:instrText xml:space="preserve"> PAGEREF _Toc53679721 \h </w:instrText>
+          <w:instrText xml:space="preserve"> PAGEREF _Toc81910075 \h </w:instrText>
         </w:r>
         <w:r>
           <w:rPr>
@@ -1722,10 +1799,10 @@
         <w:rPr>
           <w:rFonts w:eastAsiaTheme="minorEastAsia"/>
           <w:noProof/>
-          <w:lang w:eastAsia="sl-SI"/>
-        </w:rPr>
-      </w:pPr>
-      <w:hyperlink w:anchor="_Toc53679722" w:history="1">
+          <w:lang w:val="en-GB" w:eastAsia="en-GB"/>
+        </w:rPr>
+      </w:pPr>
+      <w:hyperlink w:anchor="_Toc81910076" w:history="1">
         <w:r>
           <w:rPr>
             <w:rStyle w:val="Hyperlink"/>
@@ -1733,7 +1810,7 @@
             <w:b/>
             <w:noProof/>
           </w:rPr>
-          <w:t>Slika 5 Data flow diagram</w:t>
+          <w:t>Picture 2 Second schema</w:t>
         </w:r>
         <w:r>
           <w:rPr>
@@ -1754,7 +1831,79 @@
             <w:noProof/>
             <w:webHidden/>
           </w:rPr>
-          <w:instrText xml:space="preserve"> PAGEREF _Toc53679722 \h </w:instrText>
+          <w:instrText xml:space="preserve"> PAGEREF _Toc81910076 \h </w:instrText>
+        </w:r>
+        <w:r>
+          <w:rPr>
+            <w:noProof/>
+            <w:webHidden/>
+          </w:rPr>
+        </w:r>
+        <w:r>
+          <w:rPr>
+            <w:noProof/>
+            <w:webHidden/>
+          </w:rPr>
+          <w:fldChar w:fldCharType="separate"/>
+        </w:r>
+        <w:r>
+          <w:rPr>
+            <w:noProof/>
+            <w:webHidden/>
+          </w:rPr>
+          <w:t>6</w:t>
+        </w:r>
+        <w:r>
+          <w:rPr>
+            <w:noProof/>
+            <w:webHidden/>
+          </w:rPr>
+          <w:fldChar w:fldCharType="end"/>
+        </w:r>
+      </w:hyperlink>
+    </w:p>
+    <w:p>
+      <w:pPr>
+        <w:pStyle w:val="TableofFigures"/>
+        <w:tabs>
+          <w:tab w:val="right" w:pos="9016"/>
+        </w:tabs>
+        <w:rPr>
+          <w:rFonts w:eastAsiaTheme="minorEastAsia"/>
+          <w:noProof/>
+          <w:lang w:val="en-GB" w:eastAsia="en-GB"/>
+        </w:rPr>
+      </w:pPr>
+      <w:hyperlink w:anchor="_Toc81910077" w:history="1">
+        <w:r>
+          <w:rPr>
+            <w:rStyle w:val="Hyperlink"/>
+            <w:rFonts w:ascii="Times New Roman" w:hAnsi="Times New Roman" w:cs="Times New Roman"/>
+            <w:b/>
+            <w:noProof/>
+          </w:rPr>
+          <w:t>Picture 3 Third schema</w:t>
+        </w:r>
+        <w:r>
+          <w:rPr>
+            <w:noProof/>
+            <w:webHidden/>
+          </w:rPr>
+          <w:tab/>
+        </w:r>
+        <w:r>
+          <w:rPr>
+            <w:noProof/>
+            <w:webHidden/>
+          </w:rPr>
+          <w:fldChar w:fldCharType="begin"/>
+        </w:r>
+        <w:r>
+          <w:rPr>
+            <w:noProof/>
+            <w:webHidden/>
+          </w:rPr>
+          <w:instrText xml:space="preserve"> PAGEREF _Toc81910077 \h </w:instrText>
         </w:r>
         <w:r>
           <w:rPr>
@@ -1787,6 +1936,510 @@
     </w:p>
     <w:p>
       <w:pPr>
+        <w:pStyle w:val="TableofFigures"/>
+        <w:tabs>
+          <w:tab w:val="right" w:pos="9016"/>
+        </w:tabs>
+        <w:rPr>
+          <w:rFonts w:eastAsiaTheme="minorEastAsia"/>
+          <w:noProof/>
+          <w:lang w:val="en-GB" w:eastAsia="en-GB"/>
+        </w:rPr>
+      </w:pPr>
+      <w:hyperlink w:anchor="_Toc81910078" w:history="1">
+        <w:r>
+          <w:rPr>
+            <w:rStyle w:val="Hyperlink"/>
+            <w:rFonts w:ascii="Times New Roman" w:hAnsi="Times New Roman" w:cs="Times New Roman"/>
+            <w:b/>
+            <w:noProof/>
+          </w:rPr>
+          <w:t>Picture 4 Forth schema</w:t>
+        </w:r>
+        <w:r>
+          <w:rPr>
+            <w:noProof/>
+            <w:webHidden/>
+          </w:rPr>
+          <w:tab/>
+        </w:r>
+        <w:r>
+          <w:rPr>
+            <w:noProof/>
+            <w:webHidden/>
+          </w:rPr>
+          <w:fldChar w:fldCharType="begin"/>
+        </w:r>
+        <w:r>
+          <w:rPr>
+            <w:noProof/>
+            <w:webHidden/>
+          </w:rPr>
+          <w:instrText xml:space="preserve"> PAGEREF _Toc81910078 \h </w:instrText>
+        </w:r>
+        <w:r>
+          <w:rPr>
+            <w:noProof/>
+            <w:webHidden/>
+          </w:rPr>
+        </w:r>
+        <w:r>
+          <w:rPr>
+            <w:noProof/>
+            <w:webHidden/>
+          </w:rPr>
+          <w:fldChar w:fldCharType="separate"/>
+        </w:r>
+        <w:r>
+          <w:rPr>
+            <w:noProof/>
+            <w:webHidden/>
+          </w:rPr>
+          <w:t>7</w:t>
+        </w:r>
+        <w:r>
+          <w:rPr>
+            <w:noProof/>
+            <w:webHidden/>
+          </w:rPr>
+          <w:fldChar w:fldCharType="end"/>
+        </w:r>
+      </w:hyperlink>
+    </w:p>
+    <w:p>
+      <w:pPr>
+        <w:pStyle w:val="TableofFigures"/>
+        <w:tabs>
+          <w:tab w:val="right" w:pos="9016"/>
+        </w:tabs>
+        <w:rPr>
+          <w:rFonts w:eastAsiaTheme="minorEastAsia"/>
+          <w:noProof/>
+          <w:lang w:val="en-GB" w:eastAsia="en-GB"/>
+        </w:rPr>
+      </w:pPr>
+      <w:hyperlink w:anchor="_Toc81910079" w:history="1">
+        <w:r>
+          <w:rPr>
+            <w:rStyle w:val="Hyperlink"/>
+            <w:rFonts w:ascii="Times New Roman" w:hAnsi="Times New Roman" w:cs="Times New Roman"/>
+            <w:b/>
+            <w:noProof/>
+          </w:rPr>
+          <w:t>Picture 5 Fifth schema</w:t>
+        </w:r>
+        <w:r>
+          <w:rPr>
+            <w:noProof/>
+            <w:webHidden/>
+          </w:rPr>
+          <w:tab/>
+        </w:r>
+        <w:r>
+          <w:rPr>
+            <w:noProof/>
+            <w:webHidden/>
+          </w:rPr>
+          <w:fldChar w:fldCharType="begin"/>
+        </w:r>
+        <w:r>
+          <w:rPr>
+            <w:noProof/>
+            <w:webHidden/>
+          </w:rPr>
+          <w:instrText xml:space="preserve"> PAGEREF _Toc81910079 \h </w:instrText>
+        </w:r>
+        <w:r>
+          <w:rPr>
+            <w:noProof/>
+            <w:webHidden/>
+          </w:rPr>
+        </w:r>
+        <w:r>
+          <w:rPr>
+            <w:noProof/>
+            <w:webHidden/>
+          </w:rPr>
+          <w:fldChar w:fldCharType="separate"/>
+        </w:r>
+        <w:r>
+          <w:rPr>
+            <w:noProof/>
+            <w:webHidden/>
+          </w:rPr>
+          <w:t>8</w:t>
+        </w:r>
+        <w:r>
+          <w:rPr>
+            <w:noProof/>
+            <w:webHidden/>
+          </w:rPr>
+          <w:fldChar w:fldCharType="end"/>
+        </w:r>
+      </w:hyperlink>
+    </w:p>
+    <w:p>
+      <w:pPr>
+        <w:pStyle w:val="TableofFigures"/>
+        <w:tabs>
+          <w:tab w:val="right" w:pos="9016"/>
+        </w:tabs>
+        <w:rPr>
+          <w:rFonts w:eastAsiaTheme="minorEastAsia"/>
+          <w:noProof/>
+          <w:lang w:val="en-GB" w:eastAsia="en-GB"/>
+        </w:rPr>
+      </w:pPr>
+      <w:hyperlink w:anchor="_Toc81910080" w:history="1">
+        <w:r>
+          <w:rPr>
+            <w:rStyle w:val="Hyperlink"/>
+            <w:rFonts w:ascii="Times New Roman" w:hAnsi="Times New Roman" w:cs="Times New Roman"/>
+            <w:b/>
+            <w:noProof/>
+          </w:rPr>
+          <w:t>Picture 6 Sixth schema</w:t>
+        </w:r>
+        <w:r>
+          <w:rPr>
+            <w:noProof/>
+            <w:webHidden/>
+          </w:rPr>
+          <w:tab/>
+        </w:r>
+        <w:r>
+          <w:rPr>
+            <w:noProof/>
+            <w:webHidden/>
+          </w:rPr>
+          <w:fldChar w:fldCharType="begin"/>
+        </w:r>
+        <w:r>
+          <w:rPr>
+            <w:noProof/>
+            <w:webHidden/>
+          </w:rPr>
+          <w:instrText xml:space="preserve"> PAGEREF _Toc81910080 \h </w:instrText>
+        </w:r>
+        <w:r>
+          <w:rPr>
+            <w:noProof/>
+            <w:webHidden/>
+          </w:rPr>
+        </w:r>
+        <w:r>
+          <w:rPr>
+            <w:noProof/>
+            <w:webHidden/>
+          </w:rPr>
+          <w:fldChar w:fldCharType="separate"/>
+        </w:r>
+        <w:r>
+          <w:rPr>
+            <w:noProof/>
+            <w:webHidden/>
+          </w:rPr>
+          <w:t>8</w:t>
+        </w:r>
+        <w:r>
+          <w:rPr>
+            <w:noProof/>
+            <w:webHidden/>
+          </w:rPr>
+          <w:fldChar w:fldCharType="end"/>
+        </w:r>
+      </w:hyperlink>
+    </w:p>
+    <w:p>
+      <w:pPr>
+        <w:pStyle w:val="TableofFigures"/>
+        <w:tabs>
+          <w:tab w:val="right" w:pos="9016"/>
+        </w:tabs>
+        <w:rPr>
+          <w:rFonts w:eastAsiaTheme="minorEastAsia"/>
+          <w:noProof/>
+          <w:lang w:val="en-GB" w:eastAsia="en-GB"/>
+        </w:rPr>
+      </w:pPr>
+      <w:hyperlink w:anchor="_Toc81910081" w:history="1">
+        <w:r>
+          <w:rPr>
+            <w:rStyle w:val="Hyperlink"/>
+            <w:rFonts w:ascii="Times New Roman" w:hAnsi="Times New Roman" w:cs="Times New Roman"/>
+            <w:b/>
+            <w:noProof/>
+          </w:rPr>
+          <w:t>Picture 7 Seventh schema</w:t>
+        </w:r>
+        <w:r>
+          <w:rPr>
+            <w:noProof/>
+            <w:webHidden/>
+          </w:rPr>
+          <w:tab/>
+        </w:r>
+        <w:r>
+          <w:rPr>
+            <w:noProof/>
+            <w:webHidden/>
+          </w:rPr>
+          <w:fldChar w:fldCharType="begin"/>
+        </w:r>
+        <w:r>
+          <w:rPr>
+            <w:noProof/>
+            <w:webHidden/>
+          </w:rPr>
+          <w:instrText xml:space="preserve"> PAGEREF _Toc81910081 \h </w:instrText>
+        </w:r>
+        <w:r>
+          <w:rPr>
+            <w:noProof/>
+            <w:webHidden/>
+          </w:rPr>
+        </w:r>
+        <w:r>
+          <w:rPr>
+            <w:noProof/>
+            <w:webHidden/>
+          </w:rPr>
+          <w:fldChar w:fldCharType="separate"/>
+        </w:r>
+        <w:r>
+          <w:rPr>
+            <w:noProof/>
+            <w:webHidden/>
+          </w:rPr>
+          <w:t>9</w:t>
+        </w:r>
+        <w:r>
+          <w:rPr>
+            <w:noProof/>
+            <w:webHidden/>
+          </w:rPr>
+          <w:fldChar w:fldCharType="end"/>
+        </w:r>
+      </w:hyperlink>
+    </w:p>
+    <w:p>
+      <w:pPr>
+        <w:pStyle w:val="TableofFigures"/>
+        <w:tabs>
+          <w:tab w:val="right" w:pos="9016"/>
+        </w:tabs>
+        <w:rPr>
+          <w:rFonts w:eastAsiaTheme="minorEastAsia"/>
+          <w:noProof/>
+          <w:lang w:val="en-GB" w:eastAsia="en-GB"/>
+        </w:rPr>
+      </w:pPr>
+      <w:hyperlink w:anchor="_Toc81910082" w:history="1">
+        <w:r>
+          <w:rPr>
+            <w:rStyle w:val="Hyperlink"/>
+            <w:rFonts w:ascii="Times New Roman" w:hAnsi="Times New Roman" w:cs="Times New Roman"/>
+            <w:b/>
+            <w:noProof/>
+          </w:rPr>
+          <w:t>Picture 8 Eighth schema</w:t>
+        </w:r>
+        <w:r>
+          <w:rPr>
+            <w:noProof/>
+            <w:webHidden/>
+          </w:rPr>
+          <w:tab/>
+        </w:r>
+        <w:r>
+          <w:rPr>
+            <w:noProof/>
+            <w:webHidden/>
+          </w:rPr>
+          <w:fldChar w:fldCharType="begin"/>
+        </w:r>
+        <w:r>
+          <w:rPr>
+            <w:noProof/>
+            <w:webHidden/>
+          </w:rPr>
+          <w:instrText xml:space="preserve"> PAGEREF _Toc81910082 \h </w:instrText>
+        </w:r>
+        <w:r>
+          <w:rPr>
+            <w:noProof/>
+            <w:webHidden/>
+          </w:rPr>
+        </w:r>
+        <w:r>
+          <w:rPr>
+            <w:noProof/>
+            <w:webHidden/>
+          </w:rPr>
+          <w:fldChar w:fldCharType="separate"/>
+        </w:r>
+        <w:r>
+          <w:rPr>
+            <w:noProof/>
+            <w:webHidden/>
+          </w:rPr>
+          <w:t>9</w:t>
+        </w:r>
+        <w:r>
+          <w:rPr>
+            <w:noProof/>
+            <w:webHidden/>
+          </w:rPr>
+          <w:fldChar w:fldCharType="end"/>
+        </w:r>
+      </w:hyperlink>
+    </w:p>
+    <w:p>
+      <w:pPr>
+        <w:pStyle w:val="TableofFigures"/>
+        <w:tabs>
+          <w:tab w:val="right" w:pos="9016"/>
+        </w:tabs>
+        <w:rPr>
+          <w:rFonts w:eastAsiaTheme="minorEastAsia"/>
+          <w:noProof/>
+          <w:lang w:val="en-GB" w:eastAsia="en-GB"/>
+        </w:rPr>
+      </w:pPr>
+      <w:hyperlink w:anchor="_Toc81910083" w:history="1">
+        <w:r>
+          <w:rPr>
+            <w:rStyle w:val="Hyperlink"/>
+            <w:rFonts w:ascii="Times New Roman" w:hAnsi="Times New Roman" w:cs="Times New Roman"/>
+            <w:b/>
+            <w:noProof/>
+          </w:rPr>
+          <w:t>Picture 9 Resulting schema</w:t>
+        </w:r>
+        <w:r>
+          <w:rPr>
+            <w:noProof/>
+            <w:webHidden/>
+          </w:rPr>
+          <w:tab/>
+        </w:r>
+        <w:r>
+          <w:rPr>
+            <w:noProof/>
+            <w:webHidden/>
+          </w:rPr>
+          <w:fldChar w:fldCharType="begin"/>
+        </w:r>
+        <w:r>
+          <w:rPr>
+            <w:noProof/>
+            <w:webHidden/>
+          </w:rPr>
+          <w:instrText xml:space="preserve"> PAGEREF _Toc81910083 \h </w:instrText>
+        </w:r>
+        <w:r>
+          <w:rPr>
+            <w:noProof/>
+            <w:webHidden/>
+          </w:rPr>
+        </w:r>
+        <w:r>
+          <w:rPr>
+            <w:noProof/>
+            <w:webHidden/>
+          </w:rPr>
+          <w:fldChar w:fldCharType="separate"/>
+        </w:r>
+        <w:r>
+          <w:rPr>
+            <w:noProof/>
+            <w:webHidden/>
+          </w:rPr>
+          <w:t>10</w:t>
+        </w:r>
+        <w:r>
+          <w:rPr>
+            <w:noProof/>
+            <w:webHidden/>
+          </w:rPr>
+          <w:fldChar w:fldCharType="end"/>
+        </w:r>
+      </w:hyperlink>
+    </w:p>
+    <w:p>
+      <w:pPr>
+        <w:pStyle w:val="TableofFigures"/>
+        <w:tabs>
+          <w:tab w:val="right" w:pos="9016"/>
+        </w:tabs>
+        <w:rPr>
+          <w:rFonts w:eastAsiaTheme="minorEastAsia"/>
+          <w:noProof/>
+          <w:lang w:val="en-GB" w:eastAsia="en-GB"/>
+        </w:rPr>
+      </w:pPr>
+      <w:hyperlink w:anchor="_Toc81910084" w:history="1">
+        <w:r>
+          <w:rPr>
+            <w:rStyle w:val="Hyperlink"/>
+            <w:rFonts w:ascii="Times New Roman" w:hAnsi="Times New Roman" w:cs="Times New Roman"/>
+            <w:b/>
+            <w:noProof/>
+          </w:rPr>
+          <w:t>Picture 10 Logical E-R diagram</w:t>
+        </w:r>
+        <w:r>
+          <w:rPr>
+            <w:noProof/>
+            <w:webHidden/>
+          </w:rPr>
+          <w:tab/>
+        </w:r>
+        <w:r>
+          <w:rPr>
+            <w:noProof/>
+            <w:webHidden/>
+          </w:rPr>
+          <w:fldChar w:fldCharType="begin"/>
+        </w:r>
+        <w:r>
+          <w:rPr>
+            <w:noProof/>
+            <w:webHidden/>
+          </w:rPr>
+          <w:instrText xml:space="preserve"> PAGEREF _Toc81910084 \h </w:instrText>
+        </w:r>
+        <w:r>
+          <w:rPr>
+            <w:noProof/>
+            <w:webHidden/>
+          </w:rPr>
+        </w:r>
+        <w:r>
+          <w:rPr>
+            <w:noProof/>
+            <w:webHidden/>
+          </w:rPr>
+          <w:fldChar w:fldCharType="separate"/>
+        </w:r>
+        <w:r>
+          <w:rPr>
+            <w:noProof/>
+            <w:webHidden/>
+          </w:rPr>
+          <w:t>11</w:t>
+        </w:r>
+        <w:r>
+          <w:rPr>
+            <w:noProof/>
+            <w:webHidden/>
+          </w:rPr>
+          <w:fldChar w:fldCharType="end"/>
+        </w:r>
+      </w:hyperlink>
+    </w:p>
+    <w:p>
+      <w:pPr>
         <w:spacing w:line="360" w:lineRule="auto"/>
         <w:rPr>
           <w:rFonts w:ascii="Times New Roman" w:hAnsi="Times New Roman" w:cs="Times New Roman"/>
@@ -1822,21 +2475,20 @@
           <w:numId w:val="0"/>
         </w:numPr>
       </w:pPr>
-      <w:bookmarkStart w:id="0" w:name="_Toc53679724"/>
+      <w:bookmarkStart w:id="1" w:name="_Toc81910289"/>
       <w:r>
         <w:lastRenderedPageBreak/>
         <w:t xml:space="preserve">1. </w:t>
       </w:r>
-      <w:bookmarkEnd w:id="0"/>
       <w:r>
         <w:t>FEASIBILTY STUDY</w:t>
       </w:r>
+      <w:bookmarkEnd w:id="1"/>
     </w:p>
     <w:p>
       <w:pPr>
         <w:pStyle w:val="Tekst"/>
       </w:pPr>
-      <w:bookmarkStart w:id="1" w:name="_Toc53679729"/>
       <w:r>
         <w:t xml:space="preserve">Feasible </w:t>
       </w:r>
@@ -2035,34 +2687,49 @@
         <w:pStyle w:val="Naslov1"/>
         <w:numPr>
           <w:ilvl w:val="0"/>
-          <w:numId w:val="12"/>
+          <w:numId w:val="0"/>
         </w:numPr>
         <w:rPr>
           <w:sz w:val="32"/>
         </w:rPr>
       </w:pPr>
+      <w:bookmarkStart w:id="2" w:name="_Toc81910290"/>
       <w:r>
         <w:rPr>
           <w:sz w:val="32"/>
         </w:rPr>
+        <w:t xml:space="preserve">2. </w:t>
+      </w:r>
+      <w:r>
+        <w:rPr>
+          <w:sz w:val="32"/>
+        </w:rPr>
         <w:t>REQUEST AGGREGATION AND ANALYSIS</w:t>
       </w:r>
+      <w:bookmarkEnd w:id="2"/>
     </w:p>
     <w:p>
       <w:pPr>
         <w:pStyle w:val="Naslov1"/>
         <w:numPr>
-          <w:ilvl w:val="1"/>
-          <w:numId w:val="12"/>
+          <w:ilvl w:val="0"/>
+          <w:numId w:val="0"/>
         </w:numPr>
         <w:rPr>
           <w:sz w:val="32"/>
         </w:rPr>
       </w:pPr>
+      <w:bookmarkStart w:id="3" w:name="_Toc81910291"/>
       <w:r>
         <w:rPr>
           <w:sz w:val="32"/>
         </w:rPr>
+        <w:t xml:space="preserve">2.1. </w:t>
+      </w:r>
+      <w:r>
+        <w:rPr>
+          <w:sz w:val="32"/>
+        </w:rPr>
         <w:t>Data</w:t>
       </w:r>
       <w:r>
@@ -2071,6 +2738,7 @@
         </w:rPr>
         <w:t>base modelling phases (data oriented approach)</w:t>
       </w:r>
+      <w:bookmarkEnd w:id="3"/>
     </w:p>
     <w:p>
       <w:pPr>
@@ -2084,12 +2752,21 @@
           <w:szCs w:val="32"/>
         </w:rPr>
       </w:pPr>
+      <w:bookmarkStart w:id="4" w:name="_Toc81910292"/>
       <w:r>
         <w:rPr>
           <w:sz w:val="32"/>
           <w:szCs w:val="32"/>
         </w:rPr>
-        <w:t xml:space="preserve">Data requests </w:t>
+        <w:t>Data requests</w:t>
+      </w:r>
+      <w:bookmarkEnd w:id="4"/>
+      <w:r>
+        <w:rPr>
+          <w:sz w:val="32"/>
+          <w:szCs w:val="32"/>
+        </w:rPr>
+        <w:t xml:space="preserve"> </w:t>
       </w:r>
     </w:p>
     <w:p>
@@ -2295,7 +2972,6 @@
           <w:numId w:val="3"/>
         </w:numPr>
       </w:pPr>
-      <w:bookmarkStart w:id="2" w:name="_Toc53679728"/>
       <w:r>
         <w:t xml:space="preserve">Personal and </w:t>
       </w:r>
@@ -2344,6 +3020,7 @@
           <w:sz w:val="32"/>
         </w:rPr>
       </w:pPr>
+      <w:bookmarkStart w:id="5" w:name="_Toc81910293"/>
       <w:r>
         <w:rPr>
           <w:sz w:val="32"/>
@@ -2368,38 +3045,33 @@
           <w:sz w:val="32"/>
         </w:rPr>
         <w:tab/>
-      </w:r>
-      <w:bookmarkEnd w:id="2"/>
+        <w:t xml:space="preserve">Strategy for </w:t>
+      </w:r>
       <w:r>
         <w:rPr>
           <w:sz w:val="32"/>
         </w:rPr>
-        <w:t xml:space="preserve">Strategy for </w:t>
+        <w:t xml:space="preserve">data </w:t>
       </w:r>
       <w:r>
         <w:rPr>
           <w:sz w:val="32"/>
         </w:rPr>
-        <w:t xml:space="preserve">data </w:t>
+        <w:t>model</w:t>
       </w:r>
       <w:r>
         <w:rPr>
           <w:sz w:val="32"/>
         </w:rPr>
-        <w:t>model</w:t>
+        <w:t>l</w:t>
       </w:r>
       <w:r>
         <w:rPr>
           <w:sz w:val="32"/>
         </w:rPr>
-        <w:t>l</w:t>
-      </w:r>
-      <w:r>
-        <w:rPr>
-          <w:sz w:val="32"/>
-        </w:rPr>
         <w:t>ing</w:t>
       </w:r>
+      <w:bookmarkEnd w:id="5"/>
     </w:p>
     <w:p>
       <w:pPr>
@@ -2473,19 +3145,39 @@
       <w:pPr>
         <w:pStyle w:val="Naslov1"/>
         <w:numPr>
-          <w:ilvl w:val="2"/>
-          <w:numId w:val="15"/>
+          <w:ilvl w:val="0"/>
+          <w:numId w:val="24"/>
         </w:numPr>
         <w:rPr>
           <w:sz w:val="32"/>
         </w:rPr>
       </w:pPr>
-      <w:bookmarkStart w:id="3" w:name="_Toc61790528"/>
-      <w:bookmarkEnd w:id="1"/>
+      <w:bookmarkStart w:id="6" w:name="_Toc81910294"/>
       <w:r>
         <w:rPr>
           <w:sz w:val="32"/>
         </w:rPr>
+        <w:t>DATABASE AND APPLICATION MODELLING</w:t>
+      </w:r>
+      <w:bookmarkEnd w:id="6"/>
+    </w:p>
+    <w:p>
+      <w:pPr>
+        <w:pStyle w:val="Naslov1"/>
+        <w:numPr>
+          <w:ilvl w:val="1"/>
+          <w:numId w:val="24"/>
+        </w:numPr>
+        <w:rPr>
+          <w:sz w:val="32"/>
+        </w:rPr>
+      </w:pPr>
+      <w:bookmarkStart w:id="7" w:name="_Toc61790528"/>
+      <w:bookmarkStart w:id="8" w:name="_Toc81910295"/>
+      <w:r>
+        <w:rPr>
+          <w:sz w:val="32"/>
+        </w:rPr>
         <w:t>Model</w:t>
       </w:r>
       <w:r>
@@ -2500,7 +3192,8 @@
         </w:rPr>
         <w:t>ing E-R diagram</w:t>
       </w:r>
-      <w:bookmarkEnd w:id="3"/>
+      <w:bookmarkEnd w:id="7"/>
+      <w:bookmarkEnd w:id="8"/>
     </w:p>
     <w:p>
       <w:pPr>
@@ -2531,7 +3224,7 @@
           <v:shape id="_x0000_i1025" type="#_x0000_t75" style="width:242.25pt;height:152.25pt" o:ole="">
             <v:imagedata r:id="rId8" o:title=""/>
           </v:shape>
-          <o:OLEObject Type="Embed" ProgID="Visio.Drawing.15" ShapeID="_x0000_i1025" DrawAspect="Content" ObjectID="_1690745929" r:id="rId9"/>
+          <o:OLEObject Type="Embed" ProgID="Visio.Drawing.15" ShapeID="_x0000_i1025" DrawAspect="Content" ObjectID="_1692523423" r:id="rId9"/>
         </w:object>
       </w:r>
     </w:p>
@@ -2550,7 +3243,7 @@
           <w:lang w:val="en-GB"/>
         </w:rPr>
       </w:pPr>
-      <w:bookmarkStart w:id="4" w:name="_Toc53679718"/>
+      <w:bookmarkStart w:id="9" w:name="_Toc81910075"/>
       <w:r>
         <w:rPr>
           <w:rFonts w:ascii="Times New Roman" w:hAnsi="Times New Roman" w:cs="Times New Roman"/>
@@ -2559,7 +3252,7 @@
           <w:sz w:val="20"/>
           <w:szCs w:val="20"/>
         </w:rPr>
-        <w:t xml:space="preserve">Slika </w:t>
+        <w:t>Picture</w:t>
       </w:r>
       <w:r>
         <w:rPr>
@@ -2569,7 +3262,7 @@
           <w:sz w:val="20"/>
           <w:szCs w:val="20"/>
         </w:rPr>
-        <w:fldChar w:fldCharType="begin"/>
+        <w:t xml:space="preserve"> </w:t>
       </w:r>
       <w:r>
         <w:rPr>
@@ -2579,7 +3272,7 @@
           <w:sz w:val="20"/>
           <w:szCs w:val="20"/>
         </w:rPr>
-        <w:instrText xml:space="preserve"> SEQ Slika \* ARABIC </w:instrText>
+        <w:fldChar w:fldCharType="begin"/>
       </w:r>
       <w:r>
         <w:rPr>
@@ -2589,28 +3282,28 @@
           <w:sz w:val="20"/>
           <w:szCs w:val="20"/>
         </w:rPr>
-        <w:fldChar w:fldCharType="separate"/>
-      </w:r>
-      <w:r>
-        <w:rPr>
-          <w:rFonts w:ascii="Times New Roman" w:hAnsi="Times New Roman" w:cs="Times New Roman"/>
-          <w:b/>
-          <w:noProof/>
+        <w:instrText xml:space="preserve"> SEQ Slika \* ARABIC </w:instrText>
+      </w:r>
+      <w:r>
+        <w:rPr>
+          <w:rFonts w:ascii="Times New Roman" w:hAnsi="Times New Roman" w:cs="Times New Roman"/>
+          <w:b/>
           <w:color w:val="auto"/>
           <w:sz w:val="20"/>
           <w:szCs w:val="20"/>
         </w:rPr>
-        <w:t>1</w:t>
-      </w:r>
-      <w:r>
-        <w:rPr>
-          <w:rFonts w:ascii="Times New Roman" w:hAnsi="Times New Roman" w:cs="Times New Roman"/>
-          <w:b/>
+        <w:fldChar w:fldCharType="separate"/>
+      </w:r>
+      <w:r>
+        <w:rPr>
+          <w:rFonts w:ascii="Times New Roman" w:hAnsi="Times New Roman" w:cs="Times New Roman"/>
+          <w:b/>
+          <w:noProof/>
           <w:color w:val="auto"/>
           <w:sz w:val="20"/>
           <w:szCs w:val="20"/>
         </w:rPr>
-        <w:fldChar w:fldCharType="end"/>
+        <w:t>1</w:t>
       </w:r>
       <w:r>
         <w:rPr>
@@ -2620,9 +3313,8 @@
           <w:sz w:val="20"/>
           <w:szCs w:val="20"/>
         </w:rPr>
-        <w:t xml:space="preserve"> </w:t>
-      </w:r>
-      <w:bookmarkEnd w:id="4"/>
+        <w:fldChar w:fldCharType="end"/>
+      </w:r>
       <w:r>
         <w:rPr>
           <w:rFonts w:ascii="Times New Roman" w:hAnsi="Times New Roman" w:cs="Times New Roman"/>
@@ -2631,7 +3323,7 @@
           <w:sz w:val="20"/>
           <w:szCs w:val="20"/>
         </w:rPr>
-        <w:t>S</w:t>
+        <w:t xml:space="preserve"> </w:t>
       </w:r>
       <w:r>
         <w:rPr>
@@ -2641,8 +3333,19 @@
           <w:sz w:val="20"/>
           <w:szCs w:val="20"/>
         </w:rPr>
+        <w:t>S</w:t>
+      </w:r>
+      <w:r>
+        <w:rPr>
+          <w:rFonts w:ascii="Times New Roman" w:hAnsi="Times New Roman" w:cs="Times New Roman"/>
+          <w:b/>
+          <w:color w:val="auto"/>
+          <w:sz w:val="20"/>
+          <w:szCs w:val="20"/>
+        </w:rPr>
         <w:t>tarting schema</w:t>
       </w:r>
+      <w:bookmarkEnd w:id="9"/>
     </w:p>
     <w:p>
       <w:pPr>
@@ -2661,7 +3364,7 @@
           <v:shape id="_x0000_i1026" type="#_x0000_t75" style="width:450.75pt;height:105pt" o:ole="">
             <v:imagedata r:id="rId10" o:title=""/>
           </v:shape>
-          <o:OLEObject Type="Embed" ProgID="Visio.Drawing.15" ShapeID="_x0000_i1026" DrawAspect="Content" ObjectID="_1690745930" r:id="rId11"/>
+          <o:OLEObject Type="Embed" ProgID="Visio.Drawing.15" ShapeID="_x0000_i1026" DrawAspect="Content" ObjectID="_1692523424" r:id="rId11"/>
         </w:object>
       </w:r>
     </w:p>
@@ -2674,7 +3377,7 @@
           <w:lang w:eastAsia="sl-SI"/>
         </w:rPr>
       </w:pPr>
-      <w:bookmarkStart w:id="5" w:name="_Toc53679719"/>
+      <w:bookmarkStart w:id="10" w:name="_Toc81910076"/>
       <w:r>
         <w:rPr>
           <w:rFonts w:ascii="Times New Roman" w:hAnsi="Times New Roman" w:cs="Times New Roman"/>
@@ -2683,7 +3386,7 @@
           <w:sz w:val="20"/>
           <w:szCs w:val="20"/>
         </w:rPr>
-        <w:t xml:space="preserve">Slika </w:t>
+        <w:t>Picture</w:t>
       </w:r>
       <w:r>
         <w:rPr>
@@ -2693,7 +3396,7 @@
           <w:sz w:val="20"/>
           <w:szCs w:val="20"/>
         </w:rPr>
-        <w:fldChar w:fldCharType="begin"/>
+        <w:t xml:space="preserve"> </w:t>
       </w:r>
       <w:r>
         <w:rPr>
@@ -2703,7 +3406,7 @@
           <w:sz w:val="20"/>
           <w:szCs w:val="20"/>
         </w:rPr>
-        <w:instrText xml:space="preserve"> SEQ Slika \* ARABIC </w:instrText>
+        <w:fldChar w:fldCharType="begin"/>
       </w:r>
       <w:r>
         <w:rPr>
@@ -2713,30 +3416,29 @@
           <w:sz w:val="20"/>
           <w:szCs w:val="20"/>
         </w:rPr>
-        <w:fldChar w:fldCharType="separate"/>
-      </w:r>
-      <w:r>
-        <w:rPr>
-          <w:rFonts w:ascii="Times New Roman" w:hAnsi="Times New Roman" w:cs="Times New Roman"/>
-          <w:b/>
-          <w:noProof/>
+        <w:instrText xml:space="preserve"> SEQ Slika \* ARABIC </w:instrText>
+      </w:r>
+      <w:r>
+        <w:rPr>
+          <w:rFonts w:ascii="Times New Roman" w:hAnsi="Times New Roman" w:cs="Times New Roman"/>
+          <w:b/>
           <w:color w:val="auto"/>
           <w:sz w:val="20"/>
           <w:szCs w:val="20"/>
         </w:rPr>
-        <w:t>2</w:t>
-      </w:r>
-      <w:r>
-        <w:rPr>
-          <w:rFonts w:ascii="Times New Roman" w:hAnsi="Times New Roman" w:cs="Times New Roman"/>
-          <w:b/>
+        <w:fldChar w:fldCharType="separate"/>
+      </w:r>
+      <w:r>
+        <w:rPr>
+          <w:rFonts w:ascii="Times New Roman" w:hAnsi="Times New Roman" w:cs="Times New Roman"/>
+          <w:b/>
+          <w:noProof/>
           <w:color w:val="auto"/>
           <w:sz w:val="20"/>
           <w:szCs w:val="20"/>
         </w:rPr>
-        <w:fldChar w:fldCharType="end"/>
-      </w:r>
-      <w:bookmarkEnd w:id="5"/>
+        <w:t>2</w:t>
+      </w:r>
       <w:r>
         <w:rPr>
           <w:rFonts w:ascii="Times New Roman" w:hAnsi="Times New Roman" w:cs="Times New Roman"/>
@@ -2745,7 +3447,7 @@
           <w:sz w:val="20"/>
           <w:szCs w:val="20"/>
         </w:rPr>
-        <w:t xml:space="preserve"> S</w:t>
+        <w:fldChar w:fldCharType="end"/>
       </w:r>
       <w:r>
         <w:rPr>
@@ -2755,8 +3457,19 @@
           <w:sz w:val="20"/>
           <w:szCs w:val="20"/>
         </w:rPr>
+        <w:t xml:space="preserve"> S</w:t>
+      </w:r>
+      <w:r>
+        <w:rPr>
+          <w:rFonts w:ascii="Times New Roman" w:hAnsi="Times New Roman" w:cs="Times New Roman"/>
+          <w:b/>
+          <w:color w:val="auto"/>
+          <w:sz w:val="20"/>
+          <w:szCs w:val="20"/>
+        </w:rPr>
         <w:t>econd schema</w:t>
       </w:r>
+      <w:bookmarkEnd w:id="10"/>
       <w:r>
         <w:rPr>
           <w:noProof/>
@@ -2786,7 +3499,7 @@
           <v:shape id="_x0000_i1027" type="#_x0000_t75" style="width:404.25pt;height:196.5pt" o:ole="">
             <v:imagedata r:id="rId12" o:title=""/>
           </v:shape>
-          <o:OLEObject Type="Embed" ProgID="Visio.Drawing.15" ShapeID="_x0000_i1027" DrawAspect="Content" ObjectID="_1690745931" r:id="rId13"/>
+          <o:OLEObject Type="Embed" ProgID="Visio.Drawing.15" ShapeID="_x0000_i1027" DrawAspect="Content" ObjectID="_1692523425" r:id="rId13"/>
         </w:object>
       </w:r>
     </w:p>
@@ -2802,7 +3515,7 @@
           <w:szCs w:val="20"/>
         </w:rPr>
       </w:pPr>
-      <w:bookmarkStart w:id="6" w:name="_Toc53679720"/>
+      <w:bookmarkStart w:id="11" w:name="_Toc81910077"/>
       <w:r>
         <w:rPr>
           <w:rFonts w:ascii="Times New Roman" w:hAnsi="Times New Roman" w:cs="Times New Roman"/>
@@ -2811,7 +3524,7 @@
           <w:sz w:val="20"/>
           <w:szCs w:val="20"/>
         </w:rPr>
-        <w:t xml:space="preserve">Slika </w:t>
+        <w:t>Picture</w:t>
       </w:r>
       <w:r>
         <w:rPr>
@@ -2821,7 +3534,7 @@
           <w:sz w:val="20"/>
           <w:szCs w:val="20"/>
         </w:rPr>
-        <w:fldChar w:fldCharType="begin"/>
+        <w:t xml:space="preserve"> </w:t>
       </w:r>
       <w:r>
         <w:rPr>
@@ -2831,7 +3544,7 @@
           <w:sz w:val="20"/>
           <w:szCs w:val="20"/>
         </w:rPr>
-        <w:instrText xml:space="preserve"> SEQ Slika \* ARABIC </w:instrText>
+        <w:fldChar w:fldCharType="begin"/>
       </w:r>
       <w:r>
         <w:rPr>
@@ -2841,30 +3554,29 @@
           <w:sz w:val="20"/>
           <w:szCs w:val="20"/>
         </w:rPr>
-        <w:fldChar w:fldCharType="separate"/>
-      </w:r>
-      <w:r>
-        <w:rPr>
-          <w:rFonts w:ascii="Times New Roman" w:hAnsi="Times New Roman" w:cs="Times New Roman"/>
-          <w:b/>
-          <w:noProof/>
+        <w:instrText xml:space="preserve"> SEQ Slika \* ARABIC </w:instrText>
+      </w:r>
+      <w:r>
+        <w:rPr>
+          <w:rFonts w:ascii="Times New Roman" w:hAnsi="Times New Roman" w:cs="Times New Roman"/>
+          <w:b/>
           <w:color w:val="auto"/>
           <w:sz w:val="20"/>
           <w:szCs w:val="20"/>
         </w:rPr>
-        <w:t>3</w:t>
-      </w:r>
-      <w:r>
-        <w:rPr>
-          <w:rFonts w:ascii="Times New Roman" w:hAnsi="Times New Roman" w:cs="Times New Roman"/>
-          <w:b/>
+        <w:fldChar w:fldCharType="separate"/>
+      </w:r>
+      <w:r>
+        <w:rPr>
+          <w:rFonts w:ascii="Times New Roman" w:hAnsi="Times New Roman" w:cs="Times New Roman"/>
+          <w:b/>
+          <w:noProof/>
           <w:color w:val="auto"/>
           <w:sz w:val="20"/>
           <w:szCs w:val="20"/>
         </w:rPr>
-        <w:fldChar w:fldCharType="end"/>
-      </w:r>
-      <w:bookmarkEnd w:id="6"/>
+        <w:t>3</w:t>
+      </w:r>
       <w:r>
         <w:rPr>
           <w:rFonts w:ascii="Times New Roman" w:hAnsi="Times New Roman" w:cs="Times New Roman"/>
@@ -2873,7 +3585,7 @@
           <w:sz w:val="20"/>
           <w:szCs w:val="20"/>
         </w:rPr>
-        <w:t xml:space="preserve"> T</w:t>
+        <w:fldChar w:fldCharType="end"/>
       </w:r>
       <w:r>
         <w:rPr>
@@ -2883,8 +3595,19 @@
           <w:sz w:val="20"/>
           <w:szCs w:val="20"/>
         </w:rPr>
+        <w:t xml:space="preserve"> T</w:t>
+      </w:r>
+      <w:r>
+        <w:rPr>
+          <w:rFonts w:ascii="Times New Roman" w:hAnsi="Times New Roman" w:cs="Times New Roman"/>
+          <w:b/>
+          <w:color w:val="auto"/>
+          <w:sz w:val="20"/>
+          <w:szCs w:val="20"/>
+        </w:rPr>
         <w:t>hird schema</w:t>
       </w:r>
+      <w:bookmarkEnd w:id="11"/>
     </w:p>
     <w:p/>
     <w:p>
@@ -2896,7 +3619,7 @@
           <v:shape id="_x0000_i1028" type="#_x0000_t75" style="width:450.75pt;height:234.75pt" o:ole="">
             <v:imagedata r:id="rId14" o:title=""/>
           </v:shape>
-          <o:OLEObject Type="Embed" ProgID="Visio.Drawing.15" ShapeID="_x0000_i1028" DrawAspect="Content" ObjectID="_1690745932" r:id="rId15"/>
+          <o:OLEObject Type="Embed" ProgID="Visio.Drawing.15" ShapeID="_x0000_i1028" DrawAspect="Content" ObjectID="_1692523426" r:id="rId15"/>
         </w:object>
       </w:r>
     </w:p>
@@ -2912,6 +3635,7 @@
           <w:szCs w:val="20"/>
         </w:rPr>
       </w:pPr>
+      <w:bookmarkStart w:id="12" w:name="_Toc81910078"/>
       <w:r>
         <w:rPr>
           <w:rFonts w:ascii="Times New Roman" w:hAnsi="Times New Roman" w:cs="Times New Roman"/>
@@ -2920,7 +3644,7 @@
           <w:sz w:val="20"/>
           <w:szCs w:val="20"/>
         </w:rPr>
-        <w:t xml:space="preserve">Slika </w:t>
+        <w:t>Picture</w:t>
       </w:r>
       <w:r>
         <w:rPr>
@@ -2930,7 +3654,7 @@
           <w:sz w:val="20"/>
           <w:szCs w:val="20"/>
         </w:rPr>
-        <w:fldChar w:fldCharType="begin"/>
+        <w:t xml:space="preserve"> </w:t>
       </w:r>
       <w:r>
         <w:rPr>
@@ -2940,7 +3664,7 @@
           <w:sz w:val="20"/>
           <w:szCs w:val="20"/>
         </w:rPr>
-        <w:instrText xml:space="preserve"> SEQ Slika \* ARABIC </w:instrText>
+        <w:fldChar w:fldCharType="begin"/>
       </w:r>
       <w:r>
         <w:rPr>
@@ -2950,28 +3674,28 @@
           <w:sz w:val="20"/>
           <w:szCs w:val="20"/>
         </w:rPr>
-        <w:fldChar w:fldCharType="separate"/>
-      </w:r>
-      <w:r>
-        <w:rPr>
-          <w:rFonts w:ascii="Times New Roman" w:hAnsi="Times New Roman" w:cs="Times New Roman"/>
-          <w:b/>
-          <w:noProof/>
+        <w:instrText xml:space="preserve"> SEQ Slika \* ARABIC </w:instrText>
+      </w:r>
+      <w:r>
+        <w:rPr>
+          <w:rFonts w:ascii="Times New Roman" w:hAnsi="Times New Roman" w:cs="Times New Roman"/>
+          <w:b/>
           <w:color w:val="auto"/>
           <w:sz w:val="20"/>
           <w:szCs w:val="20"/>
         </w:rPr>
-        <w:t>4</w:t>
-      </w:r>
-      <w:r>
-        <w:rPr>
-          <w:rFonts w:ascii="Times New Roman" w:hAnsi="Times New Roman" w:cs="Times New Roman"/>
-          <w:b/>
+        <w:fldChar w:fldCharType="separate"/>
+      </w:r>
+      <w:r>
+        <w:rPr>
+          <w:rFonts w:ascii="Times New Roman" w:hAnsi="Times New Roman" w:cs="Times New Roman"/>
+          <w:b/>
+          <w:noProof/>
           <w:color w:val="auto"/>
           <w:sz w:val="20"/>
           <w:szCs w:val="20"/>
         </w:rPr>
-        <w:fldChar w:fldCharType="end"/>
+        <w:t>4</w:t>
       </w:r>
       <w:r>
         <w:rPr>
@@ -2981,8 +3705,19 @@
           <w:sz w:val="20"/>
           <w:szCs w:val="20"/>
         </w:rPr>
+        <w:fldChar w:fldCharType="end"/>
+      </w:r>
+      <w:r>
+        <w:rPr>
+          <w:rFonts w:ascii="Times New Roman" w:hAnsi="Times New Roman" w:cs="Times New Roman"/>
+          <w:b/>
+          <w:color w:val="auto"/>
+          <w:sz w:val="20"/>
+          <w:szCs w:val="20"/>
+        </w:rPr>
         <w:t xml:space="preserve"> Forth schema</w:t>
       </w:r>
+      <w:bookmarkEnd w:id="12"/>
     </w:p>
     <w:p>
       <w:pPr>
@@ -2999,7 +3734,7 @@
           <v:shape id="_x0000_i1029" type="#_x0000_t75" style="width:450.75pt;height:266.25pt" o:ole="">
             <v:imagedata r:id="rId16" o:title=""/>
           </v:shape>
-          <o:OLEObject Type="Embed" ProgID="Visio.Drawing.15" ShapeID="_x0000_i1029" DrawAspect="Content" ObjectID="_1690745933" r:id="rId17"/>
+          <o:OLEObject Type="Embed" ProgID="Visio.Drawing.15" ShapeID="_x0000_i1029" DrawAspect="Content" ObjectID="_1692523427" r:id="rId17"/>
         </w:object>
       </w:r>
     </w:p>
@@ -3015,6 +3750,7 @@
           <w:szCs w:val="20"/>
         </w:rPr>
       </w:pPr>
+      <w:bookmarkStart w:id="13" w:name="_Toc81910079"/>
       <w:r>
         <w:rPr>
           <w:rFonts w:ascii="Times New Roman" w:hAnsi="Times New Roman" w:cs="Times New Roman"/>
@@ -3023,7 +3759,7 @@
           <w:sz w:val="20"/>
           <w:szCs w:val="20"/>
         </w:rPr>
-        <w:t xml:space="preserve">Slika </w:t>
+        <w:t>Picture</w:t>
       </w:r>
       <w:r>
         <w:rPr>
@@ -3033,7 +3769,7 @@
           <w:sz w:val="20"/>
           <w:szCs w:val="20"/>
         </w:rPr>
-        <w:fldChar w:fldCharType="begin"/>
+        <w:t xml:space="preserve"> </w:t>
       </w:r>
       <w:r>
         <w:rPr>
@@ -3043,7 +3779,7 @@
           <w:sz w:val="20"/>
           <w:szCs w:val="20"/>
         </w:rPr>
-        <w:instrText xml:space="preserve"> SEQ Slika \* ARABIC </w:instrText>
+        <w:fldChar w:fldCharType="begin"/>
       </w:r>
       <w:r>
         <w:rPr>
@@ -3053,28 +3789,28 @@
           <w:sz w:val="20"/>
           <w:szCs w:val="20"/>
         </w:rPr>
-        <w:fldChar w:fldCharType="separate"/>
-      </w:r>
-      <w:r>
-        <w:rPr>
-          <w:rFonts w:ascii="Times New Roman" w:hAnsi="Times New Roman" w:cs="Times New Roman"/>
-          <w:b/>
-          <w:noProof/>
+        <w:instrText xml:space="preserve"> SEQ Slika \* ARABIC </w:instrText>
+      </w:r>
+      <w:r>
+        <w:rPr>
+          <w:rFonts w:ascii="Times New Roman" w:hAnsi="Times New Roman" w:cs="Times New Roman"/>
+          <w:b/>
           <w:color w:val="auto"/>
           <w:sz w:val="20"/>
           <w:szCs w:val="20"/>
         </w:rPr>
-        <w:t>5</w:t>
-      </w:r>
-      <w:r>
-        <w:rPr>
-          <w:rFonts w:ascii="Times New Roman" w:hAnsi="Times New Roman" w:cs="Times New Roman"/>
-          <w:b/>
+        <w:fldChar w:fldCharType="separate"/>
+      </w:r>
+      <w:r>
+        <w:rPr>
+          <w:rFonts w:ascii="Times New Roman" w:hAnsi="Times New Roman" w:cs="Times New Roman"/>
+          <w:b/>
+          <w:noProof/>
           <w:color w:val="auto"/>
           <w:sz w:val="20"/>
           <w:szCs w:val="20"/>
         </w:rPr>
-        <w:fldChar w:fldCharType="end"/>
+        <w:t>5</w:t>
       </w:r>
       <w:r>
         <w:rPr>
@@ -3084,8 +3820,19 @@
           <w:sz w:val="20"/>
           <w:szCs w:val="20"/>
         </w:rPr>
+        <w:fldChar w:fldCharType="end"/>
+      </w:r>
+      <w:r>
+        <w:rPr>
+          <w:rFonts w:ascii="Times New Roman" w:hAnsi="Times New Roman" w:cs="Times New Roman"/>
+          <w:b/>
+          <w:color w:val="auto"/>
+          <w:sz w:val="20"/>
+          <w:szCs w:val="20"/>
+        </w:rPr>
         <w:t xml:space="preserve"> Fifth schema</w:t>
       </w:r>
+      <w:bookmarkEnd w:id="13"/>
     </w:p>
     <w:p/>
     <w:p>
@@ -3097,7 +3844,7 @@
           <v:shape id="_x0000_i1030" type="#_x0000_t75" style="width:450.75pt;height:242.25pt" o:ole="">
             <v:imagedata r:id="rId18" o:title=""/>
           </v:shape>
-          <o:OLEObject Type="Embed" ProgID="Visio.Drawing.15" ShapeID="_x0000_i1030" DrawAspect="Content" ObjectID="_1690745934" r:id="rId19"/>
+          <o:OLEObject Type="Embed" ProgID="Visio.Drawing.15" ShapeID="_x0000_i1030" DrawAspect="Content" ObjectID="_1692523428" r:id="rId19"/>
         </w:object>
       </w:r>
     </w:p>
@@ -3113,6 +3860,7 @@
           <w:szCs w:val="20"/>
         </w:rPr>
       </w:pPr>
+      <w:bookmarkStart w:id="14" w:name="_Toc81910080"/>
       <w:r>
         <w:rPr>
           <w:rFonts w:ascii="Times New Roman" w:hAnsi="Times New Roman" w:cs="Times New Roman"/>
@@ -3121,7 +3869,7 @@
           <w:sz w:val="20"/>
           <w:szCs w:val="20"/>
         </w:rPr>
-        <w:t xml:space="preserve">Slika </w:t>
+        <w:t>Picture</w:t>
       </w:r>
       <w:r>
         <w:rPr>
@@ -3131,7 +3879,7 @@
           <w:sz w:val="20"/>
           <w:szCs w:val="20"/>
         </w:rPr>
-        <w:fldChar w:fldCharType="begin"/>
+        <w:t xml:space="preserve"> </w:t>
       </w:r>
       <w:r>
         <w:rPr>
@@ -3141,7 +3889,7 @@
           <w:sz w:val="20"/>
           <w:szCs w:val="20"/>
         </w:rPr>
-        <w:instrText xml:space="preserve"> SEQ Slika \* ARABIC </w:instrText>
+        <w:fldChar w:fldCharType="begin"/>
       </w:r>
       <w:r>
         <w:rPr>
@@ -3151,28 +3899,28 @@
           <w:sz w:val="20"/>
           <w:szCs w:val="20"/>
         </w:rPr>
-        <w:fldChar w:fldCharType="separate"/>
-      </w:r>
-      <w:r>
-        <w:rPr>
-          <w:rFonts w:ascii="Times New Roman" w:hAnsi="Times New Roman" w:cs="Times New Roman"/>
-          <w:b/>
-          <w:noProof/>
+        <w:instrText xml:space="preserve"> SEQ Slika \* ARABIC </w:instrText>
+      </w:r>
+      <w:r>
+        <w:rPr>
+          <w:rFonts w:ascii="Times New Roman" w:hAnsi="Times New Roman" w:cs="Times New Roman"/>
+          <w:b/>
           <w:color w:val="auto"/>
           <w:sz w:val="20"/>
           <w:szCs w:val="20"/>
         </w:rPr>
-        <w:t>6</w:t>
-      </w:r>
-      <w:r>
-        <w:rPr>
-          <w:rFonts w:ascii="Times New Roman" w:hAnsi="Times New Roman" w:cs="Times New Roman"/>
-          <w:b/>
+        <w:fldChar w:fldCharType="separate"/>
+      </w:r>
+      <w:r>
+        <w:rPr>
+          <w:rFonts w:ascii="Times New Roman" w:hAnsi="Times New Roman" w:cs="Times New Roman"/>
+          <w:b/>
+          <w:noProof/>
           <w:color w:val="auto"/>
           <w:sz w:val="20"/>
           <w:szCs w:val="20"/>
         </w:rPr>
-        <w:fldChar w:fldCharType="end"/>
+        <w:t>6</w:t>
       </w:r>
       <w:r>
         <w:rPr>
@@ -3182,8 +3930,19 @@
           <w:sz w:val="20"/>
           <w:szCs w:val="20"/>
         </w:rPr>
+        <w:fldChar w:fldCharType="end"/>
+      </w:r>
+      <w:r>
+        <w:rPr>
+          <w:rFonts w:ascii="Times New Roman" w:hAnsi="Times New Roman" w:cs="Times New Roman"/>
+          <w:b/>
+          <w:color w:val="auto"/>
+          <w:sz w:val="20"/>
+          <w:szCs w:val="20"/>
+        </w:rPr>
         <w:t xml:space="preserve"> Sixth schema</w:t>
       </w:r>
+      <w:bookmarkEnd w:id="14"/>
     </w:p>
     <w:p/>
     <w:p/>
@@ -3197,7 +3956,7 @@
           <v:shape id="_x0000_i1031" type="#_x0000_t75" style="width:451.5pt;height:231.75pt" o:ole="">
             <v:imagedata r:id="rId20" o:title=""/>
           </v:shape>
-          <o:OLEObject Type="Embed" ProgID="Visio.Drawing.15" ShapeID="_x0000_i1031" DrawAspect="Content" ObjectID="_1690745935" r:id="rId21"/>
+          <o:OLEObject Type="Embed" ProgID="Visio.Drawing.15" ShapeID="_x0000_i1031" DrawAspect="Content" ObjectID="_1692523429" r:id="rId21"/>
         </w:object>
       </w:r>
     </w:p>
@@ -3213,6 +3972,7 @@
           <w:szCs w:val="20"/>
         </w:rPr>
       </w:pPr>
+      <w:bookmarkStart w:id="15" w:name="_Toc81910081"/>
       <w:r>
         <w:rPr>
           <w:rFonts w:ascii="Times New Roman" w:hAnsi="Times New Roman" w:cs="Times New Roman"/>
@@ -3221,7 +3981,7 @@
           <w:sz w:val="20"/>
           <w:szCs w:val="20"/>
         </w:rPr>
-        <w:t xml:space="preserve">Slika </w:t>
+        <w:t>Picture</w:t>
       </w:r>
       <w:r>
         <w:rPr>
@@ -3231,7 +3991,7 @@
           <w:sz w:val="20"/>
           <w:szCs w:val="20"/>
         </w:rPr>
-        <w:fldChar w:fldCharType="begin"/>
+        <w:t xml:space="preserve"> </w:t>
       </w:r>
       <w:r>
         <w:rPr>
@@ -3241,7 +4001,7 @@
           <w:sz w:val="20"/>
           <w:szCs w:val="20"/>
         </w:rPr>
-        <w:instrText xml:space="preserve"> SEQ Slika \* ARABIC </w:instrText>
+        <w:fldChar w:fldCharType="begin"/>
       </w:r>
       <w:r>
         <w:rPr>
@@ -3251,28 +4011,28 @@
           <w:sz w:val="20"/>
           <w:szCs w:val="20"/>
         </w:rPr>
-        <w:fldChar w:fldCharType="separate"/>
-      </w:r>
-      <w:r>
-        <w:rPr>
-          <w:rFonts w:ascii="Times New Roman" w:hAnsi="Times New Roman" w:cs="Times New Roman"/>
-          <w:b/>
-          <w:noProof/>
+        <w:instrText xml:space="preserve"> SEQ Slika \* ARABIC </w:instrText>
+      </w:r>
+      <w:r>
+        <w:rPr>
+          <w:rFonts w:ascii="Times New Roman" w:hAnsi="Times New Roman" w:cs="Times New Roman"/>
+          <w:b/>
           <w:color w:val="auto"/>
           <w:sz w:val="20"/>
           <w:szCs w:val="20"/>
         </w:rPr>
-        <w:t>7</w:t>
-      </w:r>
-      <w:r>
-        <w:rPr>
-          <w:rFonts w:ascii="Times New Roman" w:hAnsi="Times New Roman" w:cs="Times New Roman"/>
-          <w:b/>
+        <w:fldChar w:fldCharType="separate"/>
+      </w:r>
+      <w:r>
+        <w:rPr>
+          <w:rFonts w:ascii="Times New Roman" w:hAnsi="Times New Roman" w:cs="Times New Roman"/>
+          <w:b/>
+          <w:noProof/>
           <w:color w:val="auto"/>
           <w:sz w:val="20"/>
           <w:szCs w:val="20"/>
         </w:rPr>
-        <w:fldChar w:fldCharType="end"/>
+        <w:t>7</w:t>
       </w:r>
       <w:r>
         <w:rPr>
@@ -3282,8 +4042,19 @@
           <w:sz w:val="20"/>
           <w:szCs w:val="20"/>
         </w:rPr>
+        <w:fldChar w:fldCharType="end"/>
+      </w:r>
+      <w:r>
+        <w:rPr>
+          <w:rFonts w:ascii="Times New Roman" w:hAnsi="Times New Roman" w:cs="Times New Roman"/>
+          <w:b/>
+          <w:color w:val="auto"/>
+          <w:sz w:val="20"/>
+          <w:szCs w:val="20"/>
+        </w:rPr>
         <w:t xml:space="preserve"> Seventh schema</w:t>
       </w:r>
+      <w:bookmarkEnd w:id="15"/>
     </w:p>
     <w:p/>
     <w:p>
@@ -3295,7 +4066,7 @@
           <v:shape id="_x0000_i1032" type="#_x0000_t75" style="width:450.75pt;height:202.5pt" o:ole="">
             <v:imagedata r:id="rId22" o:title=""/>
           </v:shape>
-          <o:OLEObject Type="Embed" ProgID="Visio.Drawing.15" ShapeID="_x0000_i1032" DrawAspect="Content" ObjectID="_1690745936" r:id="rId23"/>
+          <o:OLEObject Type="Embed" ProgID="Visio.Drawing.15" ShapeID="_x0000_i1032" DrawAspect="Content" ObjectID="_1692523430" r:id="rId23"/>
         </w:object>
       </w:r>
     </w:p>
@@ -3311,6 +4082,7 @@
           <w:szCs w:val="20"/>
         </w:rPr>
       </w:pPr>
+      <w:bookmarkStart w:id="16" w:name="_Toc81910082"/>
       <w:r>
         <w:rPr>
           <w:rFonts w:ascii="Times New Roman" w:hAnsi="Times New Roman" w:cs="Times New Roman"/>
@@ -3319,7 +4091,7 @@
           <w:sz w:val="20"/>
           <w:szCs w:val="20"/>
         </w:rPr>
-        <w:t xml:space="preserve">Slika </w:t>
+        <w:t>Picture</w:t>
       </w:r>
       <w:r>
         <w:rPr>
@@ -3329,7 +4101,7 @@
           <w:sz w:val="20"/>
           <w:szCs w:val="20"/>
         </w:rPr>
-        <w:fldChar w:fldCharType="begin"/>
+        <w:t xml:space="preserve"> </w:t>
       </w:r>
       <w:r>
         <w:rPr>
@@ -3339,7 +4111,7 @@
           <w:sz w:val="20"/>
           <w:szCs w:val="20"/>
         </w:rPr>
-        <w:instrText xml:space="preserve"> SEQ Slika \* ARABIC </w:instrText>
+        <w:fldChar w:fldCharType="begin"/>
       </w:r>
       <w:r>
         <w:rPr>
@@ -3349,28 +4121,28 @@
           <w:sz w:val="20"/>
           <w:szCs w:val="20"/>
         </w:rPr>
-        <w:fldChar w:fldCharType="separate"/>
-      </w:r>
-      <w:r>
-        <w:rPr>
-          <w:rFonts w:ascii="Times New Roman" w:hAnsi="Times New Roman" w:cs="Times New Roman"/>
-          <w:b/>
-          <w:noProof/>
+        <w:instrText xml:space="preserve"> SEQ Slika \* ARABIC </w:instrText>
+      </w:r>
+      <w:r>
+        <w:rPr>
+          <w:rFonts w:ascii="Times New Roman" w:hAnsi="Times New Roman" w:cs="Times New Roman"/>
+          <w:b/>
           <w:color w:val="auto"/>
           <w:sz w:val="20"/>
           <w:szCs w:val="20"/>
         </w:rPr>
-        <w:t>8</w:t>
-      </w:r>
-      <w:r>
-        <w:rPr>
-          <w:rFonts w:ascii="Times New Roman" w:hAnsi="Times New Roman" w:cs="Times New Roman"/>
-          <w:b/>
+        <w:fldChar w:fldCharType="separate"/>
+      </w:r>
+      <w:r>
+        <w:rPr>
+          <w:rFonts w:ascii="Times New Roman" w:hAnsi="Times New Roman" w:cs="Times New Roman"/>
+          <w:b/>
+          <w:noProof/>
           <w:color w:val="auto"/>
           <w:sz w:val="20"/>
           <w:szCs w:val="20"/>
         </w:rPr>
-        <w:fldChar w:fldCharType="end"/>
+        <w:t>8</w:t>
       </w:r>
       <w:r>
         <w:rPr>
@@ -3380,7 +4152,7 @@
           <w:sz w:val="20"/>
           <w:szCs w:val="20"/>
         </w:rPr>
-        <w:t xml:space="preserve"> Eig</w:t>
+        <w:fldChar w:fldCharType="end"/>
       </w:r>
       <w:r>
         <w:rPr>
@@ -3390,7 +4162,7 @@
           <w:sz w:val="20"/>
           <w:szCs w:val="20"/>
         </w:rPr>
-        <w:t>h</w:t>
+        <w:t xml:space="preserve"> Eig</w:t>
       </w:r>
       <w:r>
         <w:rPr>
@@ -3400,8 +4172,19 @@
           <w:sz w:val="20"/>
           <w:szCs w:val="20"/>
         </w:rPr>
+        <w:t>h</w:t>
+      </w:r>
+      <w:r>
+        <w:rPr>
+          <w:rFonts w:ascii="Times New Roman" w:hAnsi="Times New Roman" w:cs="Times New Roman"/>
+          <w:b/>
+          <w:color w:val="auto"/>
+          <w:sz w:val="20"/>
+          <w:szCs w:val="20"/>
+        </w:rPr>
         <w:t>th schema</w:t>
       </w:r>
+      <w:bookmarkEnd w:id="16"/>
     </w:p>
     <w:p>
       <w:pPr>
@@ -3414,7 +4197,7 @@
           <v:shape id="_x0000_i1033" type="#_x0000_t75" style="width:450.75pt;height:250.5pt" o:ole="">
             <v:imagedata r:id="rId24" o:title=""/>
           </v:shape>
-          <o:OLEObject Type="Embed" ProgID="Visio.Drawing.15" ShapeID="_x0000_i1033" DrawAspect="Content" ObjectID="_1690745937" r:id="rId25"/>
+          <o:OLEObject Type="Embed" ProgID="Visio.Drawing.15" ShapeID="_x0000_i1033" DrawAspect="Content" ObjectID="_1692523431" r:id="rId25"/>
         </w:object>
       </w:r>
     </w:p>
@@ -3430,6 +4213,7 @@
           <w:szCs w:val="20"/>
         </w:rPr>
       </w:pPr>
+      <w:bookmarkStart w:id="17" w:name="_Toc81910083"/>
       <w:r>
         <w:rPr>
           <w:rFonts w:ascii="Times New Roman" w:hAnsi="Times New Roman" w:cs="Times New Roman"/>
@@ -3438,7 +4222,7 @@
           <w:sz w:val="20"/>
           <w:szCs w:val="20"/>
         </w:rPr>
-        <w:t xml:space="preserve">Slika </w:t>
+        <w:t>Picture</w:t>
       </w:r>
       <w:r>
         <w:rPr>
@@ -3448,7 +4232,7 @@
           <w:sz w:val="20"/>
           <w:szCs w:val="20"/>
         </w:rPr>
-        <w:fldChar w:fldCharType="begin"/>
+        <w:t xml:space="preserve"> </w:t>
       </w:r>
       <w:r>
         <w:rPr>
@@ -3458,7 +4242,7 @@
           <w:sz w:val="20"/>
           <w:szCs w:val="20"/>
         </w:rPr>
-        <w:instrText xml:space="preserve"> SEQ Slika \* ARABIC </w:instrText>
+        <w:fldChar w:fldCharType="begin"/>
       </w:r>
       <w:r>
         <w:rPr>
@@ -3468,28 +4252,28 @@
           <w:sz w:val="20"/>
           <w:szCs w:val="20"/>
         </w:rPr>
-        <w:fldChar w:fldCharType="separate"/>
-      </w:r>
-      <w:r>
-        <w:rPr>
-          <w:rFonts w:ascii="Times New Roman" w:hAnsi="Times New Roman" w:cs="Times New Roman"/>
-          <w:b/>
-          <w:noProof/>
+        <w:instrText xml:space="preserve"> SEQ Slika \* ARABIC </w:instrText>
+      </w:r>
+      <w:r>
+        <w:rPr>
+          <w:rFonts w:ascii="Times New Roman" w:hAnsi="Times New Roman" w:cs="Times New Roman"/>
+          <w:b/>
           <w:color w:val="auto"/>
           <w:sz w:val="20"/>
           <w:szCs w:val="20"/>
         </w:rPr>
-        <w:t>9</w:t>
-      </w:r>
-      <w:r>
-        <w:rPr>
-          <w:rFonts w:ascii="Times New Roman" w:hAnsi="Times New Roman" w:cs="Times New Roman"/>
-          <w:b/>
+        <w:fldChar w:fldCharType="separate"/>
+      </w:r>
+      <w:r>
+        <w:rPr>
+          <w:rFonts w:ascii="Times New Roman" w:hAnsi="Times New Roman" w:cs="Times New Roman"/>
+          <w:b/>
+          <w:noProof/>
           <w:color w:val="auto"/>
           <w:sz w:val="20"/>
           <w:szCs w:val="20"/>
         </w:rPr>
-        <w:fldChar w:fldCharType="end"/>
+        <w:t>9</w:t>
       </w:r>
       <w:r>
         <w:rPr>
@@ -3499,8 +4283,19 @@
           <w:sz w:val="20"/>
           <w:szCs w:val="20"/>
         </w:rPr>
+        <w:fldChar w:fldCharType="end"/>
+      </w:r>
+      <w:r>
+        <w:rPr>
+          <w:rFonts w:ascii="Times New Roman" w:hAnsi="Times New Roman" w:cs="Times New Roman"/>
+          <w:b/>
+          <w:color w:val="auto"/>
+          <w:sz w:val="20"/>
+          <w:szCs w:val="20"/>
+        </w:rPr>
         <w:t xml:space="preserve"> Resulting schema</w:t>
       </w:r>
+      <w:bookmarkEnd w:id="17"/>
     </w:p>
     <w:p>
       <w:pPr>
@@ -3513,87 +4308,85 @@
           <w:sz w:val="32"/>
         </w:rPr>
       </w:pPr>
-      <w:bookmarkStart w:id="7" w:name="_Toc61790529"/>
+      <w:bookmarkStart w:id="18" w:name="_Toc61790529"/>
+      <w:bookmarkStart w:id="19" w:name="_Toc81910296"/>
       <w:r>
         <w:rPr>
           <w:sz w:val="32"/>
+          <w:lang w:val="sl-SI"/>
         </w:rPr>
         <w:lastRenderedPageBreak/>
-        <w:t>2.</w:t>
+        <w:t>3.2</w:t>
       </w:r>
       <w:r>
         <w:rPr>
           <w:sz w:val="32"/>
-        </w:rPr>
-        <w:t>1.</w:t>
+          <w:lang w:val="sl-SI"/>
+        </w:rPr>
+        <w:t>.</w:t>
       </w:r>
       <w:r>
         <w:rPr>
           <w:sz w:val="32"/>
         </w:rPr>
-        <w:t>4</w:t>
+        <w:t xml:space="preserve"> </w:t>
       </w:r>
       <w:r>
         <w:rPr>
           <w:sz w:val="32"/>
         </w:rPr>
-        <w:t xml:space="preserve">. </w:t>
+        <w:t>Model</w:t>
       </w:r>
       <w:r>
         <w:rPr>
           <w:sz w:val="32"/>
         </w:rPr>
-        <w:t>Model</w:t>
+        <w:t>l</w:t>
       </w:r>
       <w:r>
         <w:rPr>
           <w:sz w:val="32"/>
         </w:rPr>
-        <w:t>l</w:t>
+        <w:t xml:space="preserve">ing </w:t>
       </w:r>
       <w:r>
         <w:rPr>
           <w:sz w:val="32"/>
         </w:rPr>
-        <w:t xml:space="preserve">ing </w:t>
+        <w:t>logical</w:t>
       </w:r>
       <w:r>
         <w:rPr>
           <w:sz w:val="32"/>
         </w:rPr>
-        <w:t>logical</w:t>
+        <w:t xml:space="preserve"> </w:t>
       </w:r>
       <w:r>
         <w:rPr>
           <w:sz w:val="32"/>
         </w:rPr>
-        <w:t xml:space="preserve"> </w:t>
-      </w:r>
+        <w:t>E-R diagram</w:t>
+      </w:r>
+      <w:bookmarkEnd w:id="18"/>
       <w:r>
         <w:rPr>
           <w:sz w:val="32"/>
         </w:rPr>
-        <w:t>E-R diagram</w:t>
-      </w:r>
-      <w:bookmarkEnd w:id="7"/>
+        <w:t xml:space="preserve"> (</w:t>
+      </w:r>
       <w:r>
         <w:rPr>
           <w:sz w:val="32"/>
         </w:rPr>
-        <w:t xml:space="preserve"> (</w:t>
+        <w:t xml:space="preserve">E-R diagram </w:t>
       </w:r>
       <w:r>
         <w:rPr>
           <w:sz w:val="32"/>
         </w:rPr>
-        <w:t xml:space="preserve">E-R diagram </w:t>
-      </w:r>
-      <w:r>
-        <w:rPr>
-          <w:sz w:val="32"/>
-        </w:rPr>
         <w:t>reverse engineering)</w:t>
       </w:r>
+      <w:bookmarkEnd w:id="19"/>
     </w:p>
     <w:p>
       <w:pPr>
@@ -3655,6 +4448,7 @@
           <w:lang w:val="sr-Cyrl-RS"/>
         </w:rPr>
       </w:pPr>
+      <w:bookmarkStart w:id="20" w:name="_Toc81910084"/>
       <w:r>
         <w:rPr>
           <w:rFonts w:ascii="Times New Roman" w:hAnsi="Times New Roman" w:cs="Times New Roman"/>
@@ -3663,7 +4457,7 @@
           <w:sz w:val="20"/>
           <w:szCs w:val="20"/>
         </w:rPr>
-        <w:t xml:space="preserve">Slika </w:t>
+        <w:t>Picture</w:t>
       </w:r>
       <w:r>
         <w:rPr>
@@ -3673,7 +4467,7 @@
           <w:sz w:val="20"/>
           <w:szCs w:val="20"/>
         </w:rPr>
-        <w:fldChar w:fldCharType="begin"/>
+        <w:t xml:space="preserve"> </w:t>
       </w:r>
       <w:r>
         <w:rPr>
@@ -3683,7 +4477,7 @@
           <w:sz w:val="20"/>
           <w:szCs w:val="20"/>
         </w:rPr>
-        <w:instrText xml:space="preserve"> SEQ Slika \* ARABIC </w:instrText>
+        <w:fldChar w:fldCharType="begin"/>
       </w:r>
       <w:r>
         <w:rPr>
@@ -3693,28 +4487,28 @@
           <w:sz w:val="20"/>
           <w:szCs w:val="20"/>
         </w:rPr>
-        <w:fldChar w:fldCharType="separate"/>
-      </w:r>
-      <w:r>
-        <w:rPr>
-          <w:rFonts w:ascii="Times New Roman" w:hAnsi="Times New Roman" w:cs="Times New Roman"/>
-          <w:b/>
-          <w:noProof/>
+        <w:instrText xml:space="preserve"> SEQ Slika \* ARABIC </w:instrText>
+      </w:r>
+      <w:r>
+        <w:rPr>
+          <w:rFonts w:ascii="Times New Roman" w:hAnsi="Times New Roman" w:cs="Times New Roman"/>
+          <w:b/>
           <w:color w:val="auto"/>
           <w:sz w:val="20"/>
           <w:szCs w:val="20"/>
         </w:rPr>
-        <w:t>10</w:t>
-      </w:r>
-      <w:r>
-        <w:rPr>
-          <w:rFonts w:ascii="Times New Roman" w:hAnsi="Times New Roman" w:cs="Times New Roman"/>
-          <w:b/>
+        <w:fldChar w:fldCharType="separate"/>
+      </w:r>
+      <w:r>
+        <w:rPr>
+          <w:rFonts w:ascii="Times New Roman" w:hAnsi="Times New Roman" w:cs="Times New Roman"/>
+          <w:b/>
+          <w:noProof/>
           <w:color w:val="auto"/>
           <w:sz w:val="20"/>
           <w:szCs w:val="20"/>
         </w:rPr>
-        <w:fldChar w:fldCharType="end"/>
+        <w:t>10</w:t>
       </w:r>
       <w:r>
         <w:rPr>
@@ -3724,7 +4518,7 @@
           <w:sz w:val="20"/>
           <w:szCs w:val="20"/>
         </w:rPr>
-        <w:t xml:space="preserve"> </w:t>
+        <w:fldChar w:fldCharType="end"/>
       </w:r>
       <w:r>
         <w:rPr>
@@ -3734,7 +4528,7 @@
           <w:sz w:val="20"/>
           <w:szCs w:val="20"/>
         </w:rPr>
-        <w:t>Logical</w:t>
+        <w:t xml:space="preserve"> </w:t>
       </w:r>
       <w:r>
         <w:rPr>
@@ -3744,7 +4538,28 @@
           <w:sz w:val="20"/>
           <w:szCs w:val="20"/>
         </w:rPr>
-        <w:t xml:space="preserve"> E-R diagram </w:t>
+        <w:t>Logical</w:t>
+      </w:r>
+      <w:r>
+        <w:rPr>
+          <w:rFonts w:ascii="Times New Roman" w:hAnsi="Times New Roman" w:cs="Times New Roman"/>
+          <w:b/>
+          <w:color w:val="auto"/>
+          <w:sz w:val="20"/>
+          <w:szCs w:val="20"/>
+        </w:rPr>
+        <w:t xml:space="preserve"> E-R diagram</w:t>
+      </w:r>
+      <w:bookmarkEnd w:id="20"/>
+      <w:r>
+        <w:rPr>
+          <w:rFonts w:ascii="Times New Roman" w:hAnsi="Times New Roman" w:cs="Times New Roman"/>
+          <w:b/>
+          <w:color w:val="auto"/>
+          <w:sz w:val="20"/>
+          <w:szCs w:val="20"/>
+        </w:rPr>
+        <w:t xml:space="preserve"> </w:t>
       </w:r>
     </w:p>
     <w:p>
@@ -3764,20 +4579,21 @@
           <w:sz w:val="32"/>
         </w:rPr>
       </w:pPr>
-      <w:bookmarkStart w:id="8" w:name="_Toc61790530"/>
+      <w:bookmarkStart w:id="21" w:name="_Toc61790530"/>
+      <w:bookmarkStart w:id="22" w:name="_Toc81910297"/>
       <w:r>
         <w:rPr>
           <w:sz w:val="32"/>
         </w:rPr>
-        <w:t>2.2</w:t>
+        <w:t>3.3.</w:t>
       </w:r>
       <w:r>
         <w:rPr>
           <w:sz w:val="32"/>
         </w:rPr>
-        <w:t xml:space="preserve">. </w:t>
-      </w:r>
-      <w:bookmarkEnd w:id="8"/>
+        <w:t xml:space="preserve"> </w:t>
+      </w:r>
+      <w:bookmarkEnd w:id="21"/>
       <w:r>
         <w:rPr>
           <w:sz w:val="32"/>
@@ -3788,7 +4604,14 @@
         <w:rPr>
           <w:sz w:val="32"/>
         </w:rPr>
-        <w:t xml:space="preserve">(functional oriented approach) </w:t>
+        <w:t>(functional oriented approach)</w:t>
+      </w:r>
+      <w:bookmarkEnd w:id="22"/>
+      <w:r>
+        <w:rPr>
+          <w:sz w:val="32"/>
+        </w:rPr>
+        <w:t xml:space="preserve"> </w:t>
       </w:r>
       <w:r>
         <w:rPr>
@@ -3809,27 +4632,36 @@
           <w:szCs w:val="32"/>
         </w:rPr>
       </w:pPr>
+      <w:bookmarkStart w:id="23" w:name="_Toc81910298"/>
       <w:r>
         <w:rPr>
           <w:sz w:val="32"/>
           <w:szCs w:val="32"/>
         </w:rPr>
-        <w:t xml:space="preserve">2.2.1 </w:t>
+        <w:t>3.3.1</w:t>
       </w:r>
       <w:r>
         <w:rPr>
           <w:sz w:val="32"/>
           <w:szCs w:val="32"/>
         </w:rPr>
-        <w:t>Application</w:t>
+        <w:t xml:space="preserve"> </w:t>
       </w:r>
       <w:r>
         <w:rPr>
           <w:sz w:val="32"/>
           <w:szCs w:val="32"/>
         </w:rPr>
+        <w:t>Application</w:t>
+      </w:r>
+      <w:r>
+        <w:rPr>
+          <w:sz w:val="32"/>
+          <w:szCs w:val="32"/>
+        </w:rPr>
         <w:t xml:space="preserve"> requests</w:t>
       </w:r>
+      <w:bookmarkEnd w:id="23"/>
     </w:p>
     <w:p>
       <w:pPr>
@@ -4082,17 +4914,24 @@
           <w:sz w:val="32"/>
         </w:rPr>
       </w:pPr>
-      <w:bookmarkStart w:id="9" w:name="_Toc61790532"/>
+      <w:bookmarkStart w:id="24" w:name="_Toc61790532"/>
+      <w:bookmarkStart w:id="25" w:name="_Toc81910299"/>
       <w:r>
         <w:rPr>
           <w:sz w:val="32"/>
         </w:rPr>
-        <w:t>2.2.2</w:t>
+        <w:t>3.3</w:t>
       </w:r>
       <w:r>
         <w:rPr>
           <w:sz w:val="32"/>
         </w:rPr>
+        <w:t>.2</w:t>
+      </w:r>
+      <w:r>
+        <w:rPr>
+          <w:sz w:val="32"/>
+        </w:rPr>
         <w:t>.</w:t>
       </w:r>
       <w:r>
@@ -4113,7 +4952,8 @@
         </w:rPr>
         <w:t>(DFD)</w:t>
       </w:r>
-      <w:bookmarkEnd w:id="9"/>
+      <w:bookmarkEnd w:id="24"/>
+      <w:bookmarkEnd w:id="25"/>
     </w:p>
     <w:p>
       <w:pPr>
@@ -4126,7 +4966,7 @@
           <v:shape id="_x0000_i1034" type="#_x0000_t75" style="width:378pt;height:297pt" o:ole="">
             <v:imagedata r:id="rId27" o:title=""/>
           </v:shape>
-          <o:OLEObject Type="Embed" ProgID="Visio.Drawing.15" ShapeID="_x0000_i1034" DrawAspect="Content" ObjectID="_1690745938" r:id="rId28"/>
+          <o:OLEObject Type="Embed" ProgID="Visio.Drawing.15" ShapeID="_x0000_i1034" DrawAspect="Content" ObjectID="_1692523432" r:id="rId28"/>
         </w:object>
       </w:r>
     </w:p>
@@ -4195,7 +5035,25 @@
           <w:b/>
           <w:color w:val="auto"/>
         </w:rPr>
-        <w:t xml:space="preserve"> Context diagram</w:t>
+        <w:t xml:space="preserve"> </w:t>
+      </w:r>
+      <w:proofErr w:type="spellStart"/>
+      <w:r>
+        <w:rPr>
+          <w:rFonts w:ascii="Times New Roman" w:hAnsi="Times New Roman" w:cs="Times New Roman"/>
+          <w:b/>
+          <w:color w:val="auto"/>
+        </w:rPr>
+        <w:t>Context</w:t>
+      </w:r>
+      <w:proofErr w:type="spellEnd"/>
+      <w:r>
+        <w:rPr>
+          <w:rFonts w:ascii="Times New Roman" w:hAnsi="Times New Roman" w:cs="Times New Roman"/>
+          <w:b/>
+          <w:color w:val="auto"/>
+        </w:rPr>
+        <w:t xml:space="preserve"> diagram</w:t>
       </w:r>
     </w:p>
     <w:p/>
@@ -4210,7 +5068,7 @@
           <v:shape id="_x0000_i1035" type="#_x0000_t75" style="width:450.75pt;height:198pt" o:ole="">
             <v:imagedata r:id="rId29" o:title=""/>
           </v:shape>
-          <o:OLEObject Type="Embed" ProgID="Visio.Drawing.15" ShapeID="_x0000_i1035" DrawAspect="Content" ObjectID="_1690745939" r:id="rId30"/>
+          <o:OLEObject Type="Embed" ProgID="Visio.Drawing.15" ShapeID="_x0000_i1035" DrawAspect="Content" ObjectID="_1692523433" r:id="rId30"/>
         </w:object>
       </w:r>
     </w:p>
@@ -4279,7 +5137,25 @@
           <w:b/>
           <w:color w:val="auto"/>
         </w:rPr>
-        <w:t xml:space="preserve"> Level 1</w:t>
+        <w:t xml:space="preserve"> </w:t>
+      </w:r>
+      <w:proofErr w:type="spellStart"/>
+      <w:r>
+        <w:rPr>
+          <w:rFonts w:ascii="Times New Roman" w:hAnsi="Times New Roman" w:cs="Times New Roman"/>
+          <w:b/>
+          <w:color w:val="auto"/>
+        </w:rPr>
+        <w:t>Level</w:t>
+      </w:r>
+      <w:proofErr w:type="spellEnd"/>
+      <w:r>
+        <w:rPr>
+          <w:rFonts w:ascii="Times New Roman" w:hAnsi="Times New Roman" w:cs="Times New Roman"/>
+          <w:b/>
+          <w:color w:val="auto"/>
+        </w:rPr>
+        <w:t xml:space="preserve"> 1</w:t>
       </w:r>
     </w:p>
     <w:p/>
@@ -4294,23 +5170,36 @@
           <w:sz w:val="32"/>
         </w:rPr>
       </w:pPr>
-      <w:bookmarkStart w:id="10" w:name="_Toc61790535"/>
+      <w:bookmarkStart w:id="26" w:name="_Toc61790535"/>
+      <w:bookmarkStart w:id="27" w:name="_Toc81910300"/>
       <w:r>
         <w:rPr>
           <w:sz w:val="32"/>
         </w:rPr>
-        <w:t>2.</w:t>
+        <w:t>3</w:t>
       </w:r>
       <w:r>
         <w:rPr>
           <w:sz w:val="32"/>
         </w:rPr>
-        <w:t>2.3</w:t>
+        <w:t>.</w:t>
       </w:r>
       <w:r>
         <w:rPr>
           <w:sz w:val="32"/>
         </w:rPr>
+        <w:t>3</w:t>
+      </w:r>
+      <w:r>
+        <w:rPr>
+          <w:sz w:val="32"/>
+        </w:rPr>
+        <w:t>.3</w:t>
+      </w:r>
+      <w:r>
+        <w:rPr>
+          <w:sz w:val="32"/>
+        </w:rPr>
         <w:t>.</w:t>
       </w:r>
       <w:r>
@@ -4325,7 +5214,8 @@
         </w:rPr>
         <w:t>Application specification</w:t>
       </w:r>
-      <w:bookmarkEnd w:id="10"/>
+      <w:bookmarkEnd w:id="26"/>
+      <w:bookmarkEnd w:id="27"/>
     </w:p>
     <w:p>
       <w:pPr>
@@ -4352,8 +5242,13 @@
       <w:r>
         <w:t xml:space="preserve">library will be </w:t>
       </w:r>
-      <w:r>
-        <w:t xml:space="preserve">PHPMailer for </w:t>
+      <w:proofErr w:type="spellStart"/>
+      <w:r>
+        <w:t>PHPMailer</w:t>
+      </w:r>
+      <w:proofErr w:type="spellEnd"/>
+      <w:r>
+        <w:t xml:space="preserve"> for </w:t>
       </w:r>
       <w:r>
         <w:t>credential transmission.</w:t>
@@ -4559,8 +5454,6 @@
         <w:lastRenderedPageBreak/>
         <w:t>finalize GUI for visitor tier</w:t>
       </w:r>
-      <w:bookmarkStart w:id="11" w:name="_GoBack"/>
-      <w:bookmarkEnd w:id="11"/>
     </w:p>
     <w:p>
       <w:pPr>
@@ -4574,18 +5467,26 @@
           <w:lang w:val="sr-Cyrl-RS"/>
         </w:rPr>
       </w:pPr>
-      <w:bookmarkStart w:id="12" w:name="_Toc61790536"/>
+      <w:bookmarkStart w:id="28" w:name="_Toc61790536"/>
+      <w:bookmarkStart w:id="29" w:name="_Toc81910301"/>
       <w:r>
         <w:rPr>
           <w:sz w:val="32"/>
         </w:rPr>
-        <w:t>1.3. PROTOTYPING</w:t>
-      </w:r>
-      <w:bookmarkEnd w:id="12"/>
+        <w:t>4</w:t>
+      </w:r>
       <w:r>
         <w:rPr>
           <w:sz w:val="32"/>
         </w:rPr>
+        <w:t>. PROTOTYPING</w:t>
+      </w:r>
+      <w:bookmarkEnd w:id="28"/>
+      <w:bookmarkEnd w:id="29"/>
+      <w:r>
+        <w:rPr>
+          <w:sz w:val="32"/>
+        </w:rPr>
         <w:t xml:space="preserve"> </w:t>
       </w:r>
     </w:p>
@@ -4594,16 +5495,26 @@
         <w:pStyle w:val="Tekst"/>
       </w:pPr>
       <w:r>
-        <w:t xml:space="preserve">Prototype version of the application was implemented on 000webhost hosting platform free of charge and supplied with main domain </w:t>
-      </w:r>
-      <w:hyperlink r:id="rId31" w:history="1">
-        <w:r>
-          <w:rPr>
-            <w:rStyle w:val="Hyperlink"/>
-          </w:rPr>
-          <w:t>https://xenostest.000webhostapp.com</w:t>
-        </w:r>
-      </w:hyperlink>
+        <w:t>Preliminary p</w:t>
+      </w:r>
+      <w:r>
+        <w:t xml:space="preserve">rototype version of the application </w:t>
+      </w:r>
+      <w:r>
+        <w:t xml:space="preserve">will be </w:t>
+      </w:r>
+      <w:r>
+        <w:t xml:space="preserve">implemented on </w:t>
+      </w:r>
+      <w:r>
+        <w:t xml:space="preserve">the locally hosted server </w:t>
+      </w:r>
+      <w:r>
+        <w:t xml:space="preserve">of the workstation </w:t>
+      </w:r>
+      <w:r>
+        <w:t>and will not take part in operative implementation</w:t>
+      </w:r>
       <w:r>
         <w:t xml:space="preserve">. </w:t>
       </w:r>
@@ -4612,21 +5523,29 @@
       <w:pPr>
         <w:pStyle w:val="Naslov1"/>
         <w:numPr>
-          <w:ilvl w:val="1"/>
-          <w:numId w:val="6"/>
+          <w:ilvl w:val="0"/>
+          <w:numId w:val="0"/>
         </w:numPr>
         <w:rPr>
           <w:sz w:val="32"/>
         </w:rPr>
       </w:pPr>
-      <w:bookmarkStart w:id="13" w:name="_Toc61790537"/>
+      <w:bookmarkStart w:id="30" w:name="_Toc61790537"/>
+      <w:bookmarkStart w:id="31" w:name="_Toc81910302"/>
       <w:r>
         <w:rPr>
           <w:sz w:val="32"/>
         </w:rPr>
+        <w:t xml:space="preserve">5. </w:t>
+      </w:r>
+      <w:r>
+        <w:rPr>
+          <w:sz w:val="32"/>
+        </w:rPr>
         <w:t>VERIFICATION AND VALIDATION</w:t>
       </w:r>
-      <w:bookmarkEnd w:id="13"/>
+      <w:bookmarkEnd w:id="30"/>
+      <w:bookmarkEnd w:id="31"/>
     </w:p>
     <w:p>
       <w:pPr>
@@ -4645,7 +5564,22 @@
         </w:numPr>
       </w:pPr>
       <w:r>
-        <w:t>Data requests – high</w:t>
+        <w:t xml:space="preserve">Data </w:t>
+      </w:r>
+      <w:r>
+        <w:t xml:space="preserve">and functional </w:t>
+      </w:r>
+      <w:r>
+        <w:t xml:space="preserve">requests aggregation </w:t>
+      </w:r>
+      <w:r>
+        <w:t>and analysis</w:t>
+      </w:r>
+      <w:r>
+        <w:t xml:space="preserve"> </w:t>
+      </w:r>
+      <w:r>
+        <w:t>– high</w:t>
       </w:r>
     </w:p>
     <w:p>
@@ -4663,7 +5597,13 @@
         <w:t>l</w:t>
       </w:r>
       <w:r>
-        <w:t>ing strategy determination – high</w:t>
+        <w:t xml:space="preserve">ing </w:t>
+      </w:r>
+      <w:r>
+        <w:t>stratagem</w:t>
+      </w:r>
+      <w:r>
+        <w:t xml:space="preserve"> determination – high</w:t>
       </w:r>
     </w:p>
     <w:p>
@@ -4681,7 +5621,22 @@
         <w:t>l</w:t>
       </w:r>
       <w:r>
-        <w:t>ing E-R and logical E- R – high</w:t>
+        <w:t xml:space="preserve">ing </w:t>
+      </w:r>
+      <w:r>
+        <w:t xml:space="preserve">conceptual, </w:t>
+      </w:r>
+      <w:r>
+        <w:t>E-R and logical E- R</w:t>
+      </w:r>
+      <w:r>
+        <w:t xml:space="preserve"> diagram</w:t>
+      </w:r>
+      <w:r>
+        <w:t>s</w:t>
+      </w:r>
+      <w:r>
+        <w:t xml:space="preserve"> – high</w:t>
       </w:r>
     </w:p>
     <w:p>
@@ -4744,18 +5699,26 @@
           <w:lang w:val="sr-Cyrl-RS"/>
         </w:rPr>
       </w:pPr>
-      <w:bookmarkStart w:id="14" w:name="_Toc61790538"/>
+      <w:bookmarkStart w:id="32" w:name="_Toc61790538"/>
+      <w:bookmarkStart w:id="33" w:name="_Toc81910303"/>
       <w:r>
         <w:rPr>
           <w:sz w:val="32"/>
         </w:rPr>
-        <w:t>1.3. PERFORMANCE</w:t>
-      </w:r>
-      <w:bookmarkEnd w:id="14"/>
+        <w:t>6</w:t>
+      </w:r>
       <w:r>
         <w:rPr>
           <w:sz w:val="32"/>
         </w:rPr>
+        <w:t>. PERFORMANCE</w:t>
+      </w:r>
+      <w:bookmarkEnd w:id="32"/>
+      <w:bookmarkEnd w:id="33"/>
+      <w:r>
+        <w:rPr>
+          <w:sz w:val="32"/>
+        </w:rPr>
         <w:t xml:space="preserve"> </w:t>
       </w:r>
     </w:p>
@@ -4764,13 +5727,19 @@
         <w:pStyle w:val="Tekst"/>
       </w:pPr>
       <w:r>
-        <w:t xml:space="preserve">Operational version of the application is currently operating on NEOSERV hosting platform with purchased “Green” hosting package, running on xenosproduction.com main domain. Administration and application monitoring managed through cPanel software. </w:t>
+        <w:t xml:space="preserve">See chapter </w:t>
+      </w:r>
+      <w:r>
+        <w:t>4</w:t>
+      </w:r>
+      <w:r>
+        <w:t>.</w:t>
       </w:r>
     </w:p>
     <w:sectPr>
-      <w:headerReference w:type="default" r:id="rId32"/>
-      <w:footerReference w:type="default" r:id="rId33"/>
-      <w:headerReference w:type="first" r:id="rId34"/>
+      <w:headerReference w:type="default" r:id="rId31"/>
+      <w:footerReference w:type="default" r:id="rId32"/>
+      <w:headerReference w:type="first" r:id="rId33"/>
       <w:pgSz w:w="11906" w:h="16838"/>
       <w:pgMar w:top="1440" w:right="1440" w:bottom="1440" w:left="1440" w:header="708" w:footer="708" w:gutter="0"/>
       <w:cols w:space="708"/>
@@ -4836,7 +5805,7 @@
           <w:rPr>
             <w:noProof/>
           </w:rPr>
-          <w:t>14</w:t>
+          <w:t>3</w:t>
         </w:r>
         <w:r>
           <w:fldChar w:fldCharType="end"/>
@@ -5485,6 +6454,127 @@
     </w:lvl>
   </w:abstractNum>
   <w:abstractNum w:abstractNumId="3" w15:restartNumberingAfterBreak="0">
+    <w:nsid w:val="13D515AA"/>
+    <w:multiLevelType w:val="multilevel"/>
+    <w:tmpl w:val="A9FA4B40"/>
+    <w:lvl w:ilvl="0">
+      <w:start w:val="3"/>
+      <w:numFmt w:val="decimal"/>
+      <w:lvlText w:val="%1."/>
+      <w:lvlJc w:val="left"/>
+      <w:pPr>
+        <w:ind w:left="720" w:hanging="360"/>
+      </w:pPr>
+      <w:rPr>
+        <w:rFonts w:hint="default"/>
+      </w:rPr>
+    </w:lvl>
+    <w:lvl w:ilvl="1">
+      <w:start w:val="1"/>
+      <w:numFmt w:val="decimal"/>
+      <w:isLgl/>
+      <w:lvlText w:val="%1.%2"/>
+      <w:lvlJc w:val="left"/>
+      <w:pPr>
+        <w:ind w:left="1440" w:hanging="720"/>
+      </w:pPr>
+      <w:rPr>
+        <w:rFonts w:hint="default"/>
+      </w:rPr>
+    </w:lvl>
+    <w:lvl w:ilvl="2">
+      <w:start w:val="1"/>
+      <w:numFmt w:val="decimal"/>
+      <w:isLgl/>
+      <w:lvlText w:val="%1.%2.%3"/>
+      <w:lvlJc w:val="left"/>
+      <w:pPr>
+        <w:ind w:left="1800" w:hanging="720"/>
+      </w:pPr>
+      <w:rPr>
+        <w:rFonts w:hint="default"/>
+      </w:rPr>
+    </w:lvl>
+    <w:lvl w:ilvl="3">
+      <w:start w:val="1"/>
+      <w:numFmt w:val="decimal"/>
+      <w:isLgl/>
+      <w:lvlText w:val="%1.%2.%3.%4"/>
+      <w:lvlJc w:val="left"/>
+      <w:pPr>
+        <w:ind w:left="2520" w:hanging="1080"/>
+      </w:pPr>
+      <w:rPr>
+        <w:rFonts w:hint="default"/>
+      </w:rPr>
+    </w:lvl>
+    <w:lvl w:ilvl="4">
+      <w:start w:val="1"/>
+      <w:numFmt w:val="decimal"/>
+      <w:isLgl/>
+      <w:lvlText w:val="%1.%2.%3.%4.%5"/>
+      <w:lvlJc w:val="left"/>
+      <w:pPr>
+        <w:ind w:left="2880" w:hanging="1080"/>
+      </w:pPr>
+      <w:rPr>
+        <w:rFonts w:hint="default"/>
+      </w:rPr>
+    </w:lvl>
+    <w:lvl w:ilvl="5">
+      <w:start w:val="1"/>
+      <w:numFmt w:val="decimal"/>
+      <w:isLgl/>
+      <w:lvlText w:val="%1.%2.%3.%4.%5.%6"/>
+      <w:lvlJc w:val="left"/>
+      <w:pPr>
+        <w:ind w:left="3600" w:hanging="1440"/>
+      </w:pPr>
+      <w:rPr>
+        <w:rFonts w:hint="default"/>
+      </w:rPr>
+    </w:lvl>
+    <w:lvl w:ilvl="6">
+      <w:start w:val="1"/>
+      <w:numFmt w:val="decimal"/>
+      <w:isLgl/>
+      <w:lvlText w:val="%1.%2.%3.%4.%5.%6.%7"/>
+      <w:lvlJc w:val="left"/>
+      <w:pPr>
+        <w:ind w:left="4320" w:hanging="1800"/>
+      </w:pPr>
+      <w:rPr>
+        <w:rFonts w:hint="default"/>
+      </w:rPr>
+    </w:lvl>
+    <w:lvl w:ilvl="7">
+      <w:start w:val="1"/>
+      <w:numFmt w:val="decimal"/>
+      <w:isLgl/>
+      <w:lvlText w:val="%1.%2.%3.%4.%5.%6.%7.%8"/>
+      <w:lvlJc w:val="left"/>
+      <w:pPr>
+        <w:ind w:left="4680" w:hanging="1800"/>
+      </w:pPr>
+      <w:rPr>
+        <w:rFonts w:hint="default"/>
+      </w:rPr>
+    </w:lvl>
+    <w:lvl w:ilvl="8">
+      <w:start w:val="1"/>
+      <w:numFmt w:val="decimal"/>
+      <w:isLgl/>
+      <w:lvlText w:val="%1.%2.%3.%4.%5.%6.%7.%8.%9"/>
+      <w:lvlJc w:val="left"/>
+      <w:pPr>
+        <w:ind w:left="5400" w:hanging="2160"/>
+      </w:pPr>
+      <w:rPr>
+        <w:rFonts w:hint="default"/>
+      </w:rPr>
+    </w:lvl>
+  </w:abstractNum>
+  <w:abstractNum w:abstractNumId="4" w15:restartNumberingAfterBreak="0">
     <w:nsid w:val="2243166F"/>
     <w:multiLevelType w:val="hybridMultilevel"/>
     <w:tmpl w:val="C062F704"/>
@@ -5597,7 +6687,7 @@
       </w:rPr>
     </w:lvl>
   </w:abstractNum>
-  <w:abstractNum w:abstractNumId="4" w15:restartNumberingAfterBreak="0">
+  <w:abstractNum w:abstractNumId="5" w15:restartNumberingAfterBreak="0">
     <w:nsid w:val="22C63351"/>
     <w:multiLevelType w:val="multilevel"/>
     <w:tmpl w:val="85A6BE30"/>
@@ -5712,7 +6802,7 @@
       </w:rPr>
     </w:lvl>
   </w:abstractNum>
-  <w:abstractNum w:abstractNumId="5" w15:restartNumberingAfterBreak="0">
+  <w:abstractNum w:abstractNumId="6" w15:restartNumberingAfterBreak="0">
     <w:nsid w:val="26025595"/>
     <w:multiLevelType w:val="hybridMultilevel"/>
     <w:tmpl w:val="EA681C00"/>
@@ -5825,7 +6915,7 @@
       </w:rPr>
     </w:lvl>
   </w:abstractNum>
-  <w:abstractNum w:abstractNumId="6" w15:restartNumberingAfterBreak="0">
+  <w:abstractNum w:abstractNumId="7" w15:restartNumberingAfterBreak="0">
     <w:nsid w:val="39B92641"/>
     <w:multiLevelType w:val="hybridMultilevel"/>
     <w:tmpl w:val="8AE84F58"/>
@@ -5938,7 +7028,7 @@
       </w:rPr>
     </w:lvl>
   </w:abstractNum>
-  <w:abstractNum w:abstractNumId="7" w15:restartNumberingAfterBreak="0">
+  <w:abstractNum w:abstractNumId="8" w15:restartNumberingAfterBreak="0">
     <w:nsid w:val="3CC80905"/>
     <w:multiLevelType w:val="multilevel"/>
     <w:tmpl w:val="638EBC12"/>
@@ -6051,7 +7141,7 @@
       </w:rPr>
     </w:lvl>
   </w:abstractNum>
-  <w:abstractNum w:abstractNumId="8" w15:restartNumberingAfterBreak="0">
+  <w:abstractNum w:abstractNumId="9" w15:restartNumberingAfterBreak="0">
     <w:nsid w:val="3E33619B"/>
     <w:multiLevelType w:val="hybridMultilevel"/>
     <w:tmpl w:val="5F5A7170"/>
@@ -6164,7 +7254,7 @@
       </w:rPr>
     </w:lvl>
   </w:abstractNum>
-  <w:abstractNum w:abstractNumId="9" w15:restartNumberingAfterBreak="0">
+  <w:abstractNum w:abstractNumId="10" w15:restartNumberingAfterBreak="0">
     <w:nsid w:val="414D601B"/>
     <w:multiLevelType w:val="hybridMultilevel"/>
     <w:tmpl w:val="62BE90DE"/>
@@ -6277,7 +7367,96 @@
       </w:rPr>
     </w:lvl>
   </w:abstractNum>
-  <w:abstractNum w:abstractNumId="10" w15:restartNumberingAfterBreak="0">
+  <w:abstractNum w:abstractNumId="11" w15:restartNumberingAfterBreak="0">
+    <w:nsid w:val="45EA5F78"/>
+    <w:multiLevelType w:val="hybridMultilevel"/>
+    <w:tmpl w:val="45F2EB88"/>
+    <w:lvl w:ilvl="0" w:tplc="EF923720">
+      <w:start w:val="5"/>
+      <w:numFmt w:val="decimal"/>
+      <w:lvlText w:val="%1"/>
+      <w:lvlJc w:val="left"/>
+      <w:pPr>
+        <w:ind w:left="720" w:hanging="360"/>
+      </w:pPr>
+      <w:rPr>
+        <w:rFonts w:hint="default"/>
+      </w:rPr>
+    </w:lvl>
+    <w:lvl w:ilvl="1" w:tplc="08090019" w:tentative="1">
+      <w:start w:val="1"/>
+      <w:numFmt w:val="lowerLetter"/>
+      <w:lvlText w:val="%2."/>
+      <w:lvlJc w:val="left"/>
+      <w:pPr>
+        <w:ind w:left="1440" w:hanging="360"/>
+      </w:pPr>
+    </w:lvl>
+    <w:lvl w:ilvl="2" w:tplc="0809001B" w:tentative="1">
+      <w:start w:val="1"/>
+      <w:numFmt w:val="lowerRoman"/>
+      <w:lvlText w:val="%3."/>
+      <w:lvlJc w:val="right"/>
+      <w:pPr>
+        <w:ind w:left="2160" w:hanging="180"/>
+      </w:pPr>
+    </w:lvl>
+    <w:lvl w:ilvl="3" w:tplc="0809000F" w:tentative="1">
+      <w:start w:val="1"/>
+      <w:numFmt w:val="decimal"/>
+      <w:lvlText w:val="%4."/>
+      <w:lvlJc w:val="left"/>
+      <w:pPr>
+        <w:ind w:left="2880" w:hanging="360"/>
+      </w:pPr>
+    </w:lvl>
+    <w:lvl w:ilvl="4" w:tplc="08090019" w:tentative="1">
+      <w:start w:val="1"/>
+      <w:numFmt w:val="lowerLetter"/>
+      <w:lvlText w:val="%5."/>
+      <w:lvlJc w:val="left"/>
+      <w:pPr>
+        <w:ind w:left="3600" w:hanging="360"/>
+      </w:pPr>
+    </w:lvl>
+    <w:lvl w:ilvl="5" w:tplc="0809001B" w:tentative="1">
+      <w:start w:val="1"/>
+      <w:numFmt w:val="lowerRoman"/>
+      <w:lvlText w:val="%6."/>
+      <w:lvlJc w:val="right"/>
+      <w:pPr>
+        <w:ind w:left="4320" w:hanging="180"/>
+      </w:pPr>
+    </w:lvl>
+    <w:lvl w:ilvl="6" w:tplc="0809000F" w:tentative="1">
+      <w:start w:val="1"/>
+      <w:numFmt w:val="decimal"/>
+      <w:lvlText w:val="%7."/>
+      <w:lvlJc w:val="left"/>
+      <w:pPr>
+        <w:ind w:left="5040" w:hanging="360"/>
+      </w:pPr>
+    </w:lvl>
+    <w:lvl w:ilvl="7" w:tplc="08090019" w:tentative="1">
+      <w:start w:val="1"/>
+      <w:numFmt w:val="lowerLetter"/>
+      <w:lvlText w:val="%8."/>
+      <w:lvlJc w:val="left"/>
+      <w:pPr>
+        <w:ind w:left="5760" w:hanging="360"/>
+      </w:pPr>
+    </w:lvl>
+    <w:lvl w:ilvl="8" w:tplc="0809001B" w:tentative="1">
+      <w:start w:val="1"/>
+      <w:numFmt w:val="lowerRoman"/>
+      <w:lvlText w:val="%9."/>
+      <w:lvlJc w:val="right"/>
+      <w:pPr>
+        <w:ind w:left="6480" w:hanging="180"/>
+      </w:pPr>
+    </w:lvl>
+  </w:abstractNum>
+  <w:abstractNum w:abstractNumId="12" w15:restartNumberingAfterBreak="0">
     <w:nsid w:val="465C0644"/>
     <w:multiLevelType w:val="hybridMultilevel"/>
     <w:tmpl w:val="26504DBA"/>
@@ -6390,7 +7569,7 @@
       </w:rPr>
     </w:lvl>
   </w:abstractNum>
-  <w:abstractNum w:abstractNumId="11" w15:restartNumberingAfterBreak="0">
+  <w:abstractNum w:abstractNumId="13" w15:restartNumberingAfterBreak="0">
     <w:nsid w:val="490049AB"/>
     <w:multiLevelType w:val="multilevel"/>
     <w:tmpl w:val="E7044492"/>
@@ -6503,7 +7682,7 @@
       </w:rPr>
     </w:lvl>
   </w:abstractNum>
-  <w:abstractNum w:abstractNumId="12" w15:restartNumberingAfterBreak="0">
+  <w:abstractNum w:abstractNumId="14" w15:restartNumberingAfterBreak="0">
     <w:nsid w:val="510455DB"/>
     <w:multiLevelType w:val="multilevel"/>
     <w:tmpl w:val="FF7496D2"/>
@@ -6616,7 +7795,7 @@
       </w:rPr>
     </w:lvl>
   </w:abstractNum>
-  <w:abstractNum w:abstractNumId="13" w15:restartNumberingAfterBreak="0">
+  <w:abstractNum w:abstractNumId="15" w15:restartNumberingAfterBreak="0">
     <w:nsid w:val="5C173A53"/>
     <w:multiLevelType w:val="hybridMultilevel"/>
     <w:tmpl w:val="92486F82"/>
@@ -6729,7 +7908,7 @@
       </w:rPr>
     </w:lvl>
   </w:abstractNum>
-  <w:abstractNum w:abstractNumId="14" w15:restartNumberingAfterBreak="0">
+  <w:abstractNum w:abstractNumId="16" w15:restartNumberingAfterBreak="0">
     <w:nsid w:val="60057DEF"/>
     <w:multiLevelType w:val="hybridMultilevel"/>
     <w:tmpl w:val="098EE6AA"/>
@@ -6842,7 +8021,7 @@
       </w:rPr>
     </w:lvl>
   </w:abstractNum>
-  <w:abstractNum w:abstractNumId="15" w15:restartNumberingAfterBreak="0">
+  <w:abstractNum w:abstractNumId="17" w15:restartNumberingAfterBreak="0">
     <w:nsid w:val="61FC53A9"/>
     <w:multiLevelType w:val="hybridMultilevel"/>
     <w:tmpl w:val="77BE2F1C"/>
@@ -6955,7 +8134,233 @@
       </w:rPr>
     </w:lvl>
   </w:abstractNum>
-  <w:abstractNum w:abstractNumId="16" w15:restartNumberingAfterBreak="0">
+  <w:abstractNum w:abstractNumId="18" w15:restartNumberingAfterBreak="0">
+    <w:nsid w:val="62603A6D"/>
+    <w:multiLevelType w:val="multilevel"/>
+    <w:tmpl w:val="5FC8D52C"/>
+    <w:lvl w:ilvl="0">
+      <w:start w:val="3"/>
+      <w:numFmt w:val="decimal"/>
+      <w:lvlText w:val="%1"/>
+      <w:lvlJc w:val="left"/>
+      <w:pPr>
+        <w:ind w:left="360" w:hanging="360"/>
+      </w:pPr>
+      <w:rPr>
+        <w:rFonts w:hint="default"/>
+      </w:rPr>
+    </w:lvl>
+    <w:lvl w:ilvl="1">
+      <w:start w:val="1"/>
+      <w:numFmt w:val="decimal"/>
+      <w:lvlText w:val="%1.%2"/>
+      <w:lvlJc w:val="left"/>
+      <w:pPr>
+        <w:ind w:left="720" w:hanging="720"/>
+      </w:pPr>
+      <w:rPr>
+        <w:rFonts w:hint="default"/>
+      </w:rPr>
+    </w:lvl>
+    <w:lvl w:ilvl="2">
+      <w:start w:val="1"/>
+      <w:numFmt w:val="decimal"/>
+      <w:lvlText w:val="%1.%2.%3"/>
+      <w:lvlJc w:val="left"/>
+      <w:pPr>
+        <w:ind w:left="720" w:hanging="720"/>
+      </w:pPr>
+      <w:rPr>
+        <w:rFonts w:hint="default"/>
+      </w:rPr>
+    </w:lvl>
+    <w:lvl w:ilvl="3">
+      <w:start w:val="1"/>
+      <w:numFmt w:val="decimal"/>
+      <w:lvlText w:val="%1.%2.%3.%4"/>
+      <w:lvlJc w:val="left"/>
+      <w:pPr>
+        <w:ind w:left="1080" w:hanging="1080"/>
+      </w:pPr>
+      <w:rPr>
+        <w:rFonts w:hint="default"/>
+      </w:rPr>
+    </w:lvl>
+    <w:lvl w:ilvl="4">
+      <w:start w:val="1"/>
+      <w:numFmt w:val="decimal"/>
+      <w:lvlText w:val="%1.%2.%3.%4.%5"/>
+      <w:lvlJc w:val="left"/>
+      <w:pPr>
+        <w:ind w:left="1080" w:hanging="1080"/>
+      </w:pPr>
+      <w:rPr>
+        <w:rFonts w:hint="default"/>
+      </w:rPr>
+    </w:lvl>
+    <w:lvl w:ilvl="5">
+      <w:start w:val="1"/>
+      <w:numFmt w:val="decimal"/>
+      <w:lvlText w:val="%1.%2.%3.%4.%5.%6"/>
+      <w:lvlJc w:val="left"/>
+      <w:pPr>
+        <w:ind w:left="1440" w:hanging="1440"/>
+      </w:pPr>
+      <w:rPr>
+        <w:rFonts w:hint="default"/>
+      </w:rPr>
+    </w:lvl>
+    <w:lvl w:ilvl="6">
+      <w:start w:val="1"/>
+      <w:numFmt w:val="decimal"/>
+      <w:lvlText w:val="%1.%2.%3.%4.%5.%6.%7"/>
+      <w:lvlJc w:val="left"/>
+      <w:pPr>
+        <w:ind w:left="1800" w:hanging="1800"/>
+      </w:pPr>
+      <w:rPr>
+        <w:rFonts w:hint="default"/>
+      </w:rPr>
+    </w:lvl>
+    <w:lvl w:ilvl="7">
+      <w:start w:val="1"/>
+      <w:numFmt w:val="decimal"/>
+      <w:lvlText w:val="%1.%2.%3.%4.%5.%6.%7.%8"/>
+      <w:lvlJc w:val="left"/>
+      <w:pPr>
+        <w:ind w:left="1800" w:hanging="1800"/>
+      </w:pPr>
+      <w:rPr>
+        <w:rFonts w:hint="default"/>
+      </w:rPr>
+    </w:lvl>
+    <w:lvl w:ilvl="8">
+      <w:start w:val="1"/>
+      <w:numFmt w:val="decimal"/>
+      <w:lvlText w:val="%1.%2.%3.%4.%5.%6.%7.%8.%9"/>
+      <w:lvlJc w:val="left"/>
+      <w:pPr>
+        <w:ind w:left="2160" w:hanging="2160"/>
+      </w:pPr>
+      <w:rPr>
+        <w:rFonts w:hint="default"/>
+      </w:rPr>
+    </w:lvl>
+  </w:abstractNum>
+  <w:abstractNum w:abstractNumId="19" w15:restartNumberingAfterBreak="0">
+    <w:nsid w:val="67B02B08"/>
+    <w:multiLevelType w:val="multilevel"/>
+    <w:tmpl w:val="1E08913A"/>
+    <w:lvl w:ilvl="0">
+      <w:start w:val="2"/>
+      <w:numFmt w:val="decimal"/>
+      <w:lvlText w:val="%1."/>
+      <w:lvlJc w:val="left"/>
+      <w:pPr>
+        <w:ind w:left="420" w:hanging="420"/>
+      </w:pPr>
+      <w:rPr>
+        <w:rFonts w:hint="default"/>
+      </w:rPr>
+    </w:lvl>
+    <w:lvl w:ilvl="1">
+      <w:start w:val="1"/>
+      <w:numFmt w:val="decimal"/>
+      <w:lvlText w:val="%1.%2."/>
+      <w:lvlJc w:val="left"/>
+      <w:pPr>
+        <w:ind w:left="720" w:hanging="720"/>
+      </w:pPr>
+      <w:rPr>
+        <w:rFonts w:hint="default"/>
+      </w:rPr>
+    </w:lvl>
+    <w:lvl w:ilvl="2">
+      <w:start w:val="1"/>
+      <w:numFmt w:val="decimal"/>
+      <w:lvlText w:val="%1.%2.%3."/>
+      <w:lvlJc w:val="left"/>
+      <w:pPr>
+        <w:ind w:left="720" w:hanging="720"/>
+      </w:pPr>
+      <w:rPr>
+        <w:rFonts w:hint="default"/>
+      </w:rPr>
+    </w:lvl>
+    <w:lvl w:ilvl="3">
+      <w:start w:val="1"/>
+      <w:numFmt w:val="decimal"/>
+      <w:lvlText w:val="%1.%2.%3.%4."/>
+      <w:lvlJc w:val="left"/>
+      <w:pPr>
+        <w:ind w:left="1080" w:hanging="1080"/>
+      </w:pPr>
+      <w:rPr>
+        <w:rFonts w:hint="default"/>
+      </w:rPr>
+    </w:lvl>
+    <w:lvl w:ilvl="4">
+      <w:start w:val="1"/>
+      <w:numFmt w:val="decimal"/>
+      <w:lvlText w:val="%1.%2.%3.%4.%5."/>
+      <w:lvlJc w:val="left"/>
+      <w:pPr>
+        <w:ind w:left="1440" w:hanging="1440"/>
+      </w:pPr>
+      <w:rPr>
+        <w:rFonts w:hint="default"/>
+      </w:rPr>
+    </w:lvl>
+    <w:lvl w:ilvl="5">
+      <w:start w:val="1"/>
+      <w:numFmt w:val="decimal"/>
+      <w:lvlText w:val="%1.%2.%3.%4.%5.%6."/>
+      <w:lvlJc w:val="left"/>
+      <w:pPr>
+        <w:ind w:left="1440" w:hanging="1440"/>
+      </w:pPr>
+      <w:rPr>
+        <w:rFonts w:hint="default"/>
+      </w:rPr>
+    </w:lvl>
+    <w:lvl w:ilvl="6">
+      <w:start w:val="1"/>
+      <w:numFmt w:val="decimal"/>
+      <w:lvlText w:val="%1.%2.%3.%4.%5.%6.%7."/>
+      <w:lvlJc w:val="left"/>
+      <w:pPr>
+        <w:ind w:left="1800" w:hanging="1800"/>
+      </w:pPr>
+      <w:rPr>
+        <w:rFonts w:hint="default"/>
+      </w:rPr>
+    </w:lvl>
+    <w:lvl w:ilvl="7">
+      <w:start w:val="1"/>
+      <w:numFmt w:val="decimal"/>
+      <w:lvlText w:val="%1.%2.%3.%4.%5.%6.%7.%8."/>
+      <w:lvlJc w:val="left"/>
+      <w:pPr>
+        <w:ind w:left="1800" w:hanging="1800"/>
+      </w:pPr>
+      <w:rPr>
+        <w:rFonts w:hint="default"/>
+      </w:rPr>
+    </w:lvl>
+    <w:lvl w:ilvl="8">
+      <w:start w:val="1"/>
+      <w:numFmt w:val="decimal"/>
+      <w:lvlText w:val="%1.%2.%3.%4.%5.%6.%7.%8.%9."/>
+      <w:lvlJc w:val="left"/>
+      <w:pPr>
+        <w:ind w:left="2160" w:hanging="2160"/>
+      </w:pPr>
+      <w:rPr>
+        <w:rFonts w:hint="default"/>
+      </w:rPr>
+    </w:lvl>
+  </w:abstractNum>
+  <w:abstractNum w:abstractNumId="20" w15:restartNumberingAfterBreak="0">
     <w:nsid w:val="6E811469"/>
     <w:multiLevelType w:val="multilevel"/>
     <w:tmpl w:val="85904FEE"/>
@@ -7068,7 +8473,7 @@
       </w:rPr>
     </w:lvl>
   </w:abstractNum>
-  <w:abstractNum w:abstractNumId="17" w15:restartNumberingAfterBreak="0">
+  <w:abstractNum w:abstractNumId="21" w15:restartNumberingAfterBreak="0">
     <w:nsid w:val="77815717"/>
     <w:multiLevelType w:val="multilevel"/>
     <w:tmpl w:val="A43E4ABA"/>
@@ -7181,7 +8586,120 @@
       </w:rPr>
     </w:lvl>
   </w:abstractNum>
-  <w:abstractNum w:abstractNumId="18" w15:restartNumberingAfterBreak="0">
+  <w:abstractNum w:abstractNumId="22" w15:restartNumberingAfterBreak="0">
+    <w:nsid w:val="7B913407"/>
+    <w:multiLevelType w:val="multilevel"/>
+    <w:tmpl w:val="54B66230"/>
+    <w:lvl w:ilvl="0">
+      <w:start w:val="3"/>
+      <w:numFmt w:val="decimal"/>
+      <w:lvlText w:val="%1."/>
+      <w:lvlJc w:val="left"/>
+      <w:pPr>
+        <w:ind w:left="420" w:hanging="420"/>
+      </w:pPr>
+      <w:rPr>
+        <w:rFonts w:hint="default"/>
+      </w:rPr>
+    </w:lvl>
+    <w:lvl w:ilvl="1">
+      <w:start w:val="1"/>
+      <w:numFmt w:val="decimal"/>
+      <w:lvlText w:val="%1.%2."/>
+      <w:lvlJc w:val="left"/>
+      <w:pPr>
+        <w:ind w:left="720" w:hanging="720"/>
+      </w:pPr>
+      <w:rPr>
+        <w:rFonts w:hint="default"/>
+      </w:rPr>
+    </w:lvl>
+    <w:lvl w:ilvl="2">
+      <w:start w:val="1"/>
+      <w:numFmt w:val="decimal"/>
+      <w:lvlText w:val="%1.%2.%3."/>
+      <w:lvlJc w:val="left"/>
+      <w:pPr>
+        <w:ind w:left="720" w:hanging="720"/>
+      </w:pPr>
+      <w:rPr>
+        <w:rFonts w:hint="default"/>
+      </w:rPr>
+    </w:lvl>
+    <w:lvl w:ilvl="3">
+      <w:start w:val="1"/>
+      <w:numFmt w:val="decimal"/>
+      <w:lvlText w:val="%1.%2.%3.%4."/>
+      <w:lvlJc w:val="left"/>
+      <w:pPr>
+        <w:ind w:left="1080" w:hanging="1080"/>
+      </w:pPr>
+      <w:rPr>
+        <w:rFonts w:hint="default"/>
+      </w:rPr>
+    </w:lvl>
+    <w:lvl w:ilvl="4">
+      <w:start w:val="1"/>
+      <w:numFmt w:val="decimal"/>
+      <w:lvlText w:val="%1.%2.%3.%4.%5."/>
+      <w:lvlJc w:val="left"/>
+      <w:pPr>
+        <w:ind w:left="1440" w:hanging="1440"/>
+      </w:pPr>
+      <w:rPr>
+        <w:rFonts w:hint="default"/>
+      </w:rPr>
+    </w:lvl>
+    <w:lvl w:ilvl="5">
+      <w:start w:val="1"/>
+      <w:numFmt w:val="decimal"/>
+      <w:lvlText w:val="%1.%2.%3.%4.%5.%6."/>
+      <w:lvlJc w:val="left"/>
+      <w:pPr>
+        <w:ind w:left="1440" w:hanging="1440"/>
+      </w:pPr>
+      <w:rPr>
+        <w:rFonts w:hint="default"/>
+      </w:rPr>
+    </w:lvl>
+    <w:lvl w:ilvl="6">
+      <w:start w:val="1"/>
+      <w:numFmt w:val="decimal"/>
+      <w:lvlText w:val="%1.%2.%3.%4.%5.%6.%7."/>
+      <w:lvlJc w:val="left"/>
+      <w:pPr>
+        <w:ind w:left="1800" w:hanging="1800"/>
+      </w:pPr>
+      <w:rPr>
+        <w:rFonts w:hint="default"/>
+      </w:rPr>
+    </w:lvl>
+    <w:lvl w:ilvl="7">
+      <w:start w:val="1"/>
+      <w:numFmt w:val="decimal"/>
+      <w:lvlText w:val="%1.%2.%3.%4.%5.%6.%7.%8."/>
+      <w:lvlJc w:val="left"/>
+      <w:pPr>
+        <w:ind w:left="1800" w:hanging="1800"/>
+      </w:pPr>
+      <w:rPr>
+        <w:rFonts w:hint="default"/>
+      </w:rPr>
+    </w:lvl>
+    <w:lvl w:ilvl="8">
+      <w:start w:val="1"/>
+      <w:numFmt w:val="decimal"/>
+      <w:lvlText w:val="%1.%2.%3.%4.%5.%6.%7.%8.%9."/>
+      <w:lvlJc w:val="left"/>
+      <w:pPr>
+        <w:ind w:left="2160" w:hanging="2160"/>
+      </w:pPr>
+      <w:rPr>
+        <w:rFonts w:hint="default"/>
+      </w:rPr>
+    </w:lvl>
+  </w:abstractNum>
+  <w:abstractNum w:abstractNumId="23" w15:restartNumberingAfterBreak="0">
     <w:nsid w:val="7D7676E6"/>
     <w:multiLevelType w:val="multilevel"/>
     <w:tmpl w:val="D28272AE"/>
@@ -7304,61 +8822,76 @@
     </w:lvl>
   </w:abstractNum>
   <w:num w:numId="1">
-    <w:abstractNumId w:val="18"/>
+    <w:abstractNumId w:val="23"/>
   </w:num>
   <w:num w:numId="2">
+    <w:abstractNumId w:val="5"/>
+  </w:num>
+  <w:num w:numId="3">
+    <w:abstractNumId w:val="15"/>
+  </w:num>
+  <w:num w:numId="4">
     <w:abstractNumId w:val="4"/>
   </w:num>
-  <w:num w:numId="3">
-    <w:abstractNumId w:val="13"/>
-  </w:num>
-  <w:num w:numId="4">
-    <w:abstractNumId w:val="3"/>
-  </w:num>
   <w:num w:numId="5">
-    <w:abstractNumId w:val="9"/>
+    <w:abstractNumId w:val="10"/>
   </w:num>
   <w:num w:numId="6">
-    <w:abstractNumId w:val="12"/>
+    <w:abstractNumId w:val="14"/>
   </w:num>
   <w:num w:numId="7">
     <w:abstractNumId w:val="0"/>
   </w:num>
   <w:num w:numId="8">
-    <w:abstractNumId w:val="6"/>
+    <w:abstractNumId w:val="7"/>
   </w:num>
   <w:num w:numId="9">
-    <w:abstractNumId w:val="10"/>
+    <w:abstractNumId w:val="12"/>
   </w:num>
   <w:num w:numId="10">
-    <w:abstractNumId w:val="8"/>
+    <w:abstractNumId w:val="9"/>
   </w:num>
   <w:num w:numId="11">
     <w:abstractNumId w:val="1"/>
   </w:num>
   <w:num w:numId="12">
-    <w:abstractNumId w:val="7"/>
+    <w:abstractNumId w:val="8"/>
   </w:num>
   <w:num w:numId="13">
-    <w:abstractNumId w:val="11"/>
+    <w:abstractNumId w:val="13"/>
   </w:num>
   <w:num w:numId="14">
-    <w:abstractNumId w:val="16"/>
+    <w:abstractNumId w:val="20"/>
   </w:num>
   <w:num w:numId="15">
-    <w:abstractNumId w:val="17"/>
+    <w:abstractNumId w:val="21"/>
   </w:num>
   <w:num w:numId="16">
-    <w:abstractNumId w:val="15"/>
+    <w:abstractNumId w:val="17"/>
   </w:num>
   <w:num w:numId="17">
     <w:abstractNumId w:val="2"/>
   </w:num>
   <w:num w:numId="18">
-    <w:abstractNumId w:val="14"/>
+    <w:abstractNumId w:val="16"/>
   </w:num>
   <w:num w:numId="19">
-    <w:abstractNumId w:val="5"/>
+    <w:abstractNumId w:val="6"/>
+  </w:num>
+  <w:num w:numId="20">
+    <w:abstractNumId w:val="18"/>
+  </w:num>
+  <w:num w:numId="21">
+    <w:abstractNumId w:val="11"/>
+  </w:num>
+  <w:num w:numId="22">
+    <w:abstractNumId w:val="19"/>
+  </w:num>
+  <w:num w:numId="23">
+    <w:abstractNumId w:val="3"/>
+  </w:num>
+  <w:num w:numId="24">
+    <w:abstractNumId w:val="22"/>
   </w:num>
   <w:numIdMacAtCleanup w:val="6"/>
 </w:numbering>
@@ -8773,7 +10306,7 @@
 </file>
 
 <file path=customXml/itemProps1.xml><?xml version="1.0" encoding="utf-8"?>
-<ds:datastoreItem xmlns:ds="http://schemas.openxmlformats.org/officeDocument/2006/customXml" ds:itemID="{E1D5C4EB-EB19-45FE-A2B2-5701328A35C3}">
+<ds:datastoreItem xmlns:ds="http://schemas.openxmlformats.org/officeDocument/2006/customXml" ds:itemID="{880DDFFE-BF68-41C3-97B1-2740E176196D}">
   <ds:schemaRefs>
     <ds:schemaRef ds:uri="http://schemas.openxmlformats.org/officeDocument/2006/bibliography"/>
   </ds:schemaRefs>

</xml_diff>